<commit_message>
Figure updates, stats fixes, tables formatted.
</commit_message>
<xml_diff>
--- a/Tables/Table_1.docx
+++ b/Tables/Table_1.docx
@@ -1,81 +1,120 @@
 
 <file path=word/document.xml><?xml version="1.0" encoding="utf-8"?>
-<w:document xmlns:wpc="http://schemas.microsoft.com/office/word/2010/wordprocessingCanvas" xmlns:cx="http://schemas.microsoft.com/office/drawing/2014/chartex" xmlns:cx1="http://schemas.microsoft.com/office/drawing/2015/9/8/chartex" xmlns:cx2="http://schemas.microsoft.com/office/drawing/2015/10/21/chartex" xmlns:cx3="http://schemas.microsoft.com/office/drawing/2016/5/9/chartex" xmlns:cx4="http://schemas.microsoft.com/office/drawing/2016/5/10/chartex" xmlns:cx5="http://schemas.microsoft.com/office/drawing/2016/5/11/chartex" xmlns:cx6="http://schemas.microsoft.com/office/drawing/2016/5/12/chartex" xmlns:cx7="http://schemas.microsoft.com/office/drawing/2016/5/13/chartex" xmlns:cx8="http://schemas.microsoft.com/office/drawing/2016/5/14/chartex" xmlns:mc="http://schemas.openxmlformats.org/markup-compatibility/2006" xmlns:aink="http://schemas.microsoft.com/office/drawing/2016/ink" xmlns:am3d="http://schemas.microsoft.com/office/drawing/2017/model3d" xmlns:o="urn:schemas-microsoft-com:office:office" xmlns:r="http://schemas.openxmlformats.org/officeDocument/2006/relationships" xmlns:m="http://schemas.openxmlformats.org/officeDocument/2006/math" xmlns:v="urn:schemas-microsoft-com:vml" xmlns:wp14="http://schemas.microsoft.com/office/word/2010/wordprocessingDrawing" xmlns:wp="http://schemas.openxmlformats.org/drawingml/2006/wordprocessingDrawing" xmlns:w10="urn:schemas-microsoft-com:office:word" xmlns:w="http://schemas.openxmlformats.org/wordprocessingml/2006/main" xmlns:w14="http://schemas.microsoft.com/office/word/2010/wordml" xmlns:w15="http://schemas.microsoft.com/office/word/2012/wordml" xmlns:w16cid="http://schemas.microsoft.com/office/word/2016/wordml/cid" xmlns:w16se="http://schemas.microsoft.com/office/word/2015/wordml/symex" xmlns:wpg="http://schemas.microsoft.com/office/word/2010/wordprocessingGroup" xmlns:wpi="http://schemas.microsoft.com/office/word/2010/wordprocessingInk" xmlns:wne="http://schemas.microsoft.com/office/word/2006/wordml" xmlns:wps="http://schemas.microsoft.com/office/word/2010/wordprocessingShape" mc:Ignorable="w14 w15 w16se w16cid wp14">
+<w:document xmlns:wpc="http://schemas.microsoft.com/office/word/2010/wordprocessingCanvas" xmlns:cx="http://schemas.microsoft.com/office/drawing/2014/chartex" xmlns:cx1="http://schemas.microsoft.com/office/drawing/2015/9/8/chartex" xmlns:cx2="http://schemas.microsoft.com/office/drawing/2015/10/21/chartex" xmlns:cx3="http://schemas.microsoft.com/office/drawing/2016/5/9/chartex" xmlns:cx4="http://schemas.microsoft.com/office/drawing/2016/5/10/chartex" xmlns:cx5="http://schemas.microsoft.com/office/drawing/2016/5/11/chartex" xmlns:cx6="http://schemas.microsoft.com/office/drawing/2016/5/12/chartex" xmlns:cx7="http://schemas.microsoft.com/office/drawing/2016/5/13/chartex" xmlns:cx8="http://schemas.microsoft.com/office/drawing/2016/5/14/chartex" xmlns:mc="http://schemas.openxmlformats.org/markup-compatibility/2006" xmlns:aink="http://schemas.microsoft.com/office/drawing/2016/ink" xmlns:am3d="http://schemas.microsoft.com/office/drawing/2017/model3d" xmlns:o="urn:schemas-microsoft-com:office:office" xmlns:r="http://schemas.openxmlformats.org/officeDocument/2006/relationships" xmlns:m="http://schemas.openxmlformats.org/officeDocument/2006/math" xmlns:v="urn:schemas-microsoft-com:vml" xmlns:wp14="http://schemas.microsoft.com/office/word/2010/wordprocessingDrawing" xmlns:wp="http://schemas.openxmlformats.org/drawingml/2006/wordprocessingDrawing" xmlns:w10="urn:schemas-microsoft-com:office:word" xmlns:w="http://schemas.openxmlformats.org/wordprocessingml/2006/main" xmlns:w14="http://schemas.microsoft.com/office/word/2010/wordml" xmlns:w15="http://schemas.microsoft.com/office/word/2012/wordml" xmlns:w16cex="http://schemas.microsoft.com/office/word/2018/wordml/cex" xmlns:w16cid="http://schemas.microsoft.com/office/word/2016/wordml/cid" xmlns:w16="http://schemas.microsoft.com/office/word/2018/wordml" xmlns:w16sdtdh="http://schemas.microsoft.com/office/word/2020/wordml/sdtdatahash" xmlns:w16se="http://schemas.microsoft.com/office/word/2015/wordml/symex" xmlns:wpg="http://schemas.microsoft.com/office/word/2010/wordprocessingGroup" xmlns:wpi="http://schemas.microsoft.com/office/word/2010/wordprocessingInk" xmlns:wne="http://schemas.microsoft.com/office/word/2006/wordml" xmlns:wps="http://schemas.microsoft.com/office/word/2010/wordprocessingShape" mc:Ignorable="w14 w15 w16se w16cid w16 w16cex w16sdtdh wp14">
   <w:body>
+    <w:p>
+      <w:pPr>
+        <w:rPr>
+          <w:rFonts w:ascii="Times New Roman" w:hAnsi="Times New Roman" w:cs="Times New Roman"/>
+          <w:b/>
+          <w:bCs/>
+          <w:sz w:val="24"/>
+          <w:szCs w:val="24"/>
+        </w:rPr>
+      </w:pPr>
+      <w:r>
+        <w:rPr>
+          <w:rFonts w:ascii="Times New Roman" w:hAnsi="Times New Roman" w:cs="Times New Roman"/>
+          <w:b/>
+          <w:bCs/>
+          <w:sz w:val="24"/>
+          <w:szCs w:val="24"/>
+        </w:rPr>
+        <w:t>Table 1. PERMANOVA tables of substrate, host species, site, and interactions effects on fungal communities both all factor and pairwise.</w:t>
+      </w:r>
+      <w:r>
+        <w:rPr>
+          <w:rFonts w:ascii="Times New Roman" w:hAnsi="Times New Roman" w:cs="Times New Roman"/>
+          <w:b/>
+          <w:bCs/>
+          <w:sz w:val="24"/>
+          <w:szCs w:val="24"/>
+        </w:rPr>
+        <w:t xml:space="preserve"> </w:t>
+      </w:r>
+      <w:r>
+        <w:rPr>
+          <w:rFonts w:ascii="Times New Roman" w:hAnsi="Times New Roman" w:cs="Times New Roman"/>
+          <w:sz w:val="24"/>
+          <w:szCs w:val="24"/>
+        </w:rPr>
+        <w:t xml:space="preserve">Included are both the full model comparison and </w:t>
+      </w:r>
+      <w:r>
+        <w:rPr>
+          <w:rFonts w:ascii="Times New Roman" w:hAnsi="Times New Roman" w:cs="Times New Roman"/>
+          <w:i/>
+          <w:iCs/>
+          <w:sz w:val="24"/>
+          <w:szCs w:val="24"/>
+        </w:rPr>
+        <w:t>p</w:t>
+      </w:r>
+      <w:r>
+        <w:rPr>
+          <w:rFonts w:ascii="Times New Roman" w:hAnsi="Times New Roman" w:cs="Times New Roman"/>
+          <w:sz w:val="24"/>
+          <w:szCs w:val="24"/>
+        </w:rPr>
+        <w:t>-values from permuted pairwise tests.</w:t>
+      </w:r>
+    </w:p>
     <w:tbl>
       <w:tblPr>
         <w:tblStyle w:val="PlainTable4"/>
-        <w:tblW w:w="6053" w:type="dxa"/>
+        <w:tblW w:w="7465" w:type="dxa"/>
+        <w:jc w:val="center"/>
         <w:tblInd w:w="0" w:type="dxa"/>
+        <w:tblLayout w:type="fixed"/>
         <w:tblLook w:val="04A0" w:firstRow="1" w:lastRow="0" w:firstColumn="1" w:lastColumn="0" w:noHBand="0" w:noVBand="1"/>
       </w:tblPr>
       <w:tblGrid>
-        <w:gridCol w:w="3060"/>
-        <w:gridCol w:w="1293"/>
-        <w:gridCol w:w="1111"/>
-        <w:gridCol w:w="960"/>
+        <w:gridCol w:w="1673"/>
+        <w:gridCol w:w="1922"/>
+        <w:gridCol w:w="8"/>
+        <w:gridCol w:w="1282"/>
+        <w:gridCol w:w="649"/>
+        <w:gridCol w:w="641"/>
+        <w:gridCol w:w="1290"/>
       </w:tblGrid>
       <w:tr>
         <w:trPr>
           <w:cnfStyle w:val="100000000000" w:firstRow="1" w:lastRow="0" w:firstColumn="0" w:lastColumn="0" w:oddVBand="0" w:evenVBand="0" w:oddHBand="0" w:evenHBand="0" w:firstRowFirstColumn="0" w:firstRowLastColumn="0" w:lastRowFirstColumn="0" w:lastRowLastColumn="0"/>
           <w:trHeight w:val="290"/>
+          <w:jc w:val="center"/>
         </w:trPr>
         <w:tc>
           <w:tcPr>
             <w:cnfStyle w:val="001000000000" w:firstRow="0" w:lastRow="0" w:firstColumn="1" w:lastColumn="0" w:oddVBand="0" w:evenVBand="0" w:oddHBand="0" w:evenHBand="0" w:firstRowFirstColumn="0" w:firstRowLastColumn="0" w:lastRowFirstColumn="0" w:lastRowLastColumn="0"/>
-            <w:tcW w:w="4003" w:type="dxa"/>
-            <w:gridSpan w:val="2"/>
-            <w:noWrap/>
-            <w:hideMark/>
-          </w:tcPr>
-          <w:p>
-            <w:pPr>
-              <w:spacing w:line="240" w:lineRule="auto"/>
-              <w:rPr>
-                <w:rFonts w:ascii="Calibri" w:eastAsia="Times New Roman" w:hAnsi="Calibri" w:cs="Calibri"/>
-                <w:color w:val="000000"/>
-              </w:rPr>
-            </w:pPr>
-            <w:r>
-              <w:rPr>
-                <w:rFonts w:ascii="Calibri" w:eastAsia="Times New Roman" w:hAnsi="Calibri" w:cs="Calibri"/>
-                <w:color w:val="000000"/>
+            <w:tcW w:w="7465" w:type="dxa"/>
+            <w:gridSpan w:val="7"/>
+            <w:tcBorders>
+              <w:top w:val="single" w:sz="4" w:space="0" w:color="auto"/>
+              <w:left w:val="single" w:sz="4" w:space="0" w:color="auto"/>
+              <w:right w:val="single" w:sz="4" w:space="0" w:color="auto"/>
+            </w:tcBorders>
+            <w:shd w:val="clear" w:color="auto" w:fill="FFFFFF" w:themeFill="background1"/>
+            <w:noWrap/>
+            <w:hideMark/>
+          </w:tcPr>
+          <w:p>
+            <w:pPr>
+              <w:spacing w:line="240" w:lineRule="auto"/>
+              <w:rPr>
+                <w:rFonts w:ascii="Times New Roman" w:eastAsia="Times New Roman" w:hAnsi="Times New Roman" w:cs="Times New Roman"/>
+                <w:sz w:val="24"/>
+                <w:szCs w:val="24"/>
+              </w:rPr>
+            </w:pPr>
+            <w:r>
+              <w:rPr>
+                <w:rFonts w:ascii="Times New Roman" w:eastAsia="Times New Roman" w:hAnsi="Times New Roman" w:cs="Times New Roman"/>
+                <w:color w:val="000000"/>
+                <w:sz w:val="24"/>
+                <w:szCs w:val="24"/>
               </w:rPr>
               <w:t>All-factor PERMANOVA test statistics</w:t>
             </w:r>
-          </w:p>
-        </w:tc>
-        <w:tc>
-          <w:tcPr>
-            <w:tcW w:w="1090" w:type="dxa"/>
-            <w:noWrap/>
-            <w:hideMark/>
-          </w:tcPr>
-          <w:p>
-            <w:pPr>
-              <w:cnfStyle w:val="100000000000" w:firstRow="1" w:lastRow="0" w:firstColumn="0" w:lastColumn="0" w:oddVBand="0" w:evenVBand="0" w:oddHBand="0" w:evenHBand="0" w:firstRowFirstColumn="0" w:firstRowLastColumn="0" w:lastRowFirstColumn="0" w:lastRowLastColumn="0"/>
-              <w:rPr>
-                <w:rFonts w:ascii="Calibri" w:eastAsia="Times New Roman" w:hAnsi="Calibri" w:cs="Calibri"/>
-                <w:color w:val="000000"/>
-              </w:rPr>
-            </w:pPr>
-          </w:p>
-        </w:tc>
-        <w:tc>
-          <w:tcPr>
-            <w:tcW w:w="960" w:type="dxa"/>
-            <w:noWrap/>
-            <w:hideMark/>
-          </w:tcPr>
-          <w:p>
-            <w:pPr>
-              <w:spacing w:line="240" w:lineRule="auto"/>
-              <w:cnfStyle w:val="100000000000" w:firstRow="1" w:lastRow="0" w:firstColumn="0" w:lastColumn="0" w:oddVBand="0" w:evenVBand="0" w:oddHBand="0" w:evenHBand="0" w:firstRowFirstColumn="0" w:firstRowLastColumn="0" w:lastRowFirstColumn="0" w:lastRowLastColumn="0"/>
-              <w:rPr>
-                <w:sz w:val="20"/>
-                <w:szCs w:val="20"/>
-              </w:rPr>
-            </w:pPr>
           </w:p>
         </w:tc>
       </w:tr>
@@ -83,32 +122,36 @@
         <w:trPr>
           <w:cnfStyle w:val="000000100000" w:firstRow="0" w:lastRow="0" w:firstColumn="0" w:lastColumn="0" w:oddVBand="0" w:evenVBand="0" w:oddHBand="1" w:evenHBand="0" w:firstRowFirstColumn="0" w:firstRowLastColumn="0" w:lastRowFirstColumn="0" w:lastRowLastColumn="0"/>
           <w:trHeight w:val="290"/>
+          <w:jc w:val="center"/>
         </w:trPr>
         <w:tc>
           <w:tcPr>
             <w:cnfStyle w:val="001000000000" w:firstRow="0" w:lastRow="0" w:firstColumn="1" w:lastColumn="0" w:oddVBand="0" w:evenVBand="0" w:oddHBand="0" w:evenHBand="0" w:firstRowFirstColumn="0" w:firstRowLastColumn="0" w:lastRowFirstColumn="0" w:lastRowLastColumn="0"/>
-            <w:tcW w:w="3060" w:type="dxa"/>
-            <w:tcBorders>
-              <w:top w:val="nil"/>
-              <w:left w:val="nil"/>
+            <w:tcW w:w="3595" w:type="dxa"/>
+            <w:gridSpan w:val="2"/>
+            <w:tcBorders>
+              <w:left w:val="single" w:sz="4" w:space="0" w:color="auto"/>
               <w:bottom w:val="single" w:sz="4" w:space="0" w:color="auto"/>
-              <w:right w:val="nil"/>
-            </w:tcBorders>
-            <w:noWrap/>
-            <w:hideMark/>
-          </w:tcPr>
-          <w:p>
-            <w:pPr>
-              <w:spacing w:line="240" w:lineRule="auto"/>
-              <w:rPr>
-                <w:rFonts w:ascii="Calibri" w:eastAsia="Times New Roman" w:hAnsi="Calibri" w:cs="Calibri"/>
-                <w:color w:val="000000"/>
-              </w:rPr>
-            </w:pPr>
-            <w:r>
-              <w:rPr>
-                <w:rFonts w:ascii="Calibri" w:eastAsia="Times New Roman" w:hAnsi="Calibri" w:cs="Calibri"/>
-                <w:color w:val="000000"/>
+            </w:tcBorders>
+            <w:noWrap/>
+            <w:hideMark/>
+          </w:tcPr>
+          <w:p>
+            <w:pPr>
+              <w:spacing w:line="240" w:lineRule="auto"/>
+              <w:rPr>
+                <w:rFonts w:ascii="Times New Roman" w:eastAsia="Times New Roman" w:hAnsi="Times New Roman" w:cs="Times New Roman"/>
+                <w:color w:val="000000"/>
+                <w:sz w:val="24"/>
+                <w:szCs w:val="24"/>
+              </w:rPr>
+            </w:pPr>
+            <w:r>
+              <w:rPr>
+                <w:rFonts w:ascii="Times New Roman" w:eastAsia="Times New Roman" w:hAnsi="Times New Roman" w:cs="Times New Roman"/>
+                <w:color w:val="000000"/>
+                <w:sz w:val="24"/>
+                <w:szCs w:val="24"/>
               </w:rPr>
               <w:t>Factor</w:t>
             </w:r>
@@ -116,12 +159,10 @@
         </w:tc>
         <w:tc>
           <w:tcPr>
-            <w:tcW w:w="943" w:type="dxa"/>
-            <w:tcBorders>
-              <w:top w:val="nil"/>
-              <w:left w:val="nil"/>
+            <w:tcW w:w="1290" w:type="dxa"/>
+            <w:gridSpan w:val="2"/>
+            <w:tcBorders>
               <w:bottom w:val="single" w:sz="4" w:space="0" w:color="auto"/>
-              <w:right w:val="nil"/>
             </w:tcBorders>
             <w:noWrap/>
             <w:hideMark/>
@@ -131,21 +172,27 @@
               <w:spacing w:line="240" w:lineRule="auto"/>
               <w:cnfStyle w:val="000000100000" w:firstRow="0" w:lastRow="0" w:firstColumn="0" w:lastColumn="0" w:oddVBand="0" w:evenVBand="0" w:oddHBand="1" w:evenHBand="0" w:firstRowFirstColumn="0" w:firstRowLastColumn="0" w:lastRowFirstColumn="0" w:lastRowLastColumn="0"/>
               <w:rPr>
-                <w:rFonts w:ascii="Calibri" w:eastAsia="Times New Roman" w:hAnsi="Calibri" w:cs="Calibri"/>
-                <w:color w:val="000000"/>
-              </w:rPr>
-            </w:pPr>
-            <w:r>
-              <w:rPr>
-                <w:rFonts w:ascii="Calibri" w:eastAsia="Times New Roman" w:hAnsi="Calibri" w:cs="Calibri"/>
-                <w:color w:val="000000"/>
+                <w:rFonts w:ascii="Times New Roman" w:eastAsia="Times New Roman" w:hAnsi="Times New Roman" w:cs="Times New Roman"/>
+                <w:color w:val="000000"/>
+                <w:sz w:val="24"/>
+                <w:szCs w:val="24"/>
+              </w:rPr>
+            </w:pPr>
+            <w:r>
+              <w:rPr>
+                <w:rFonts w:ascii="Times New Roman" w:eastAsia="Times New Roman" w:hAnsi="Times New Roman" w:cs="Times New Roman"/>
+                <w:color w:val="000000"/>
+                <w:sz w:val="24"/>
+                <w:szCs w:val="24"/>
               </w:rPr>
               <w:t>R</w:t>
             </w:r>
             <w:r>
               <w:rPr>
-                <w:rFonts w:ascii="Calibri" w:eastAsia="Times New Roman" w:hAnsi="Calibri" w:cs="Calibri"/>
-                <w:color w:val="000000"/>
+                <w:rFonts w:ascii="Times New Roman" w:eastAsia="Times New Roman" w:hAnsi="Times New Roman" w:cs="Times New Roman"/>
+                <w:color w:val="000000"/>
+                <w:sz w:val="24"/>
+                <w:szCs w:val="24"/>
                 <w:vertAlign w:val="superscript"/>
               </w:rPr>
               <w:t>2</w:t>
@@ -154,12 +201,10 @@
         </w:tc>
         <w:tc>
           <w:tcPr>
-            <w:tcW w:w="1090" w:type="dxa"/>
-            <w:tcBorders>
-              <w:top w:val="nil"/>
-              <w:left w:val="nil"/>
+            <w:tcW w:w="1290" w:type="dxa"/>
+            <w:gridSpan w:val="2"/>
+            <w:tcBorders>
               <w:bottom w:val="single" w:sz="4" w:space="0" w:color="auto"/>
-              <w:right w:val="nil"/>
             </w:tcBorders>
             <w:noWrap/>
             <w:hideMark/>
@@ -169,14 +214,18 @@
               <w:spacing w:line="240" w:lineRule="auto"/>
               <w:cnfStyle w:val="000000100000" w:firstRow="0" w:lastRow="0" w:firstColumn="0" w:lastColumn="0" w:oddVBand="0" w:evenVBand="0" w:oddHBand="1" w:evenHBand="0" w:firstRowFirstColumn="0" w:firstRowLastColumn="0" w:lastRowFirstColumn="0" w:lastRowLastColumn="0"/>
               <w:rPr>
-                <w:rFonts w:ascii="Calibri" w:eastAsia="Times New Roman" w:hAnsi="Calibri" w:cs="Calibri"/>
-                <w:color w:val="000000"/>
-              </w:rPr>
-            </w:pPr>
-            <w:r>
-              <w:rPr>
-                <w:rFonts w:ascii="Calibri" w:eastAsia="Times New Roman" w:hAnsi="Calibri" w:cs="Calibri"/>
-                <w:color w:val="000000"/>
+                <w:rFonts w:ascii="Times New Roman" w:eastAsia="Times New Roman" w:hAnsi="Times New Roman" w:cs="Times New Roman"/>
+                <w:color w:val="000000"/>
+                <w:sz w:val="24"/>
+                <w:szCs w:val="24"/>
+              </w:rPr>
+            </w:pPr>
+            <w:r>
+              <w:rPr>
+                <w:rFonts w:ascii="Times New Roman" w:eastAsia="Times New Roman" w:hAnsi="Times New Roman" w:cs="Times New Roman"/>
+                <w:color w:val="000000"/>
+                <w:sz w:val="24"/>
+                <w:szCs w:val="24"/>
               </w:rPr>
               <w:t>F</w:t>
             </w:r>
@@ -184,12 +233,10 @@
         </w:tc>
         <w:tc>
           <w:tcPr>
-            <w:tcW w:w="960" w:type="dxa"/>
-            <w:tcBorders>
-              <w:top w:val="nil"/>
-              <w:left w:val="nil"/>
+            <w:tcW w:w="1290" w:type="dxa"/>
+            <w:tcBorders>
               <w:bottom w:val="single" w:sz="4" w:space="0" w:color="auto"/>
-              <w:right w:val="nil"/>
+              <w:right w:val="single" w:sz="4" w:space="0" w:color="auto"/>
             </w:tcBorders>
             <w:noWrap/>
             <w:hideMark/>
@@ -199,23 +246,29 @@
               <w:spacing w:line="240" w:lineRule="auto"/>
               <w:cnfStyle w:val="000000100000" w:firstRow="0" w:lastRow="0" w:firstColumn="0" w:lastColumn="0" w:oddVBand="0" w:evenVBand="0" w:oddHBand="1" w:evenHBand="0" w:firstRowFirstColumn="0" w:firstRowLastColumn="0" w:lastRowFirstColumn="0" w:lastRowLastColumn="0"/>
               <w:rPr>
-                <w:rFonts w:ascii="Calibri" w:eastAsia="Times New Roman" w:hAnsi="Calibri" w:cs="Calibri"/>
-                <w:color w:val="000000"/>
+                <w:rFonts w:ascii="Times New Roman" w:eastAsia="Times New Roman" w:hAnsi="Times New Roman" w:cs="Times New Roman"/>
+                <w:color w:val="000000"/>
+                <w:sz w:val="24"/>
+                <w:szCs w:val="24"/>
               </w:rPr>
             </w:pPr>
             <w:proofErr w:type="spellStart"/>
             <w:r>
               <w:rPr>
-                <w:rFonts w:ascii="Calibri" w:eastAsia="Times New Roman" w:hAnsi="Calibri" w:cs="Calibri"/>
-                <w:color w:val="000000"/>
+                <w:rFonts w:ascii="Times New Roman" w:eastAsia="Times New Roman" w:hAnsi="Times New Roman" w:cs="Times New Roman"/>
+                <w:color w:val="000000"/>
+                <w:sz w:val="24"/>
+                <w:szCs w:val="24"/>
               </w:rPr>
               <w:t>Pr</w:t>
             </w:r>
             <w:proofErr w:type="spellEnd"/>
             <w:r>
               <w:rPr>
-                <w:rFonts w:ascii="Calibri" w:eastAsia="Times New Roman" w:hAnsi="Calibri" w:cs="Calibri"/>
-                <w:color w:val="000000"/>
+                <w:rFonts w:ascii="Times New Roman" w:eastAsia="Times New Roman" w:hAnsi="Times New Roman" w:cs="Times New Roman"/>
+                <w:color w:val="000000"/>
+                <w:sz w:val="24"/>
+                <w:szCs w:val="24"/>
               </w:rPr>
               <w:t>(&gt;F)</w:t>
             </w:r>
@@ -225,32 +278,36 @@
       <w:tr>
         <w:trPr>
           <w:trHeight w:val="290"/>
+          <w:jc w:val="center"/>
         </w:trPr>
         <w:tc>
           <w:tcPr>
             <w:cnfStyle w:val="001000000000" w:firstRow="0" w:lastRow="0" w:firstColumn="1" w:lastColumn="0" w:oddVBand="0" w:evenVBand="0" w:oddHBand="0" w:evenHBand="0" w:firstRowFirstColumn="0" w:firstRowLastColumn="0" w:lastRowFirstColumn="0" w:lastRowLastColumn="0"/>
-            <w:tcW w:w="3060" w:type="dxa"/>
+            <w:tcW w:w="3595" w:type="dxa"/>
+            <w:gridSpan w:val="2"/>
             <w:tcBorders>
               <w:top w:val="single" w:sz="4" w:space="0" w:color="auto"/>
-              <w:left w:val="nil"/>
-              <w:bottom w:val="nil"/>
-              <w:right w:val="nil"/>
-            </w:tcBorders>
-            <w:noWrap/>
-            <w:hideMark/>
-          </w:tcPr>
-          <w:p>
-            <w:pPr>
-              <w:spacing w:line="240" w:lineRule="auto"/>
-              <w:rPr>
-                <w:rFonts w:ascii="Calibri" w:eastAsia="Times New Roman" w:hAnsi="Calibri" w:cs="Calibri"/>
-                <w:color w:val="000000"/>
-              </w:rPr>
-            </w:pPr>
-            <w:r>
-              <w:rPr>
-                <w:rFonts w:ascii="Calibri" w:eastAsia="Times New Roman" w:hAnsi="Calibri" w:cs="Calibri"/>
-                <w:color w:val="000000"/>
+              <w:left w:val="single" w:sz="4" w:space="0" w:color="auto"/>
+            </w:tcBorders>
+            <w:noWrap/>
+            <w:hideMark/>
+          </w:tcPr>
+          <w:p>
+            <w:pPr>
+              <w:spacing w:line="240" w:lineRule="auto"/>
+              <w:rPr>
+                <w:rFonts w:ascii="Times New Roman" w:eastAsia="Times New Roman" w:hAnsi="Times New Roman" w:cs="Times New Roman"/>
+                <w:color w:val="000000"/>
+                <w:sz w:val="24"/>
+                <w:szCs w:val="24"/>
+              </w:rPr>
+            </w:pPr>
+            <w:r>
+              <w:rPr>
+                <w:rFonts w:ascii="Times New Roman" w:eastAsia="Times New Roman" w:hAnsi="Times New Roman" w:cs="Times New Roman"/>
+                <w:color w:val="000000"/>
+                <w:sz w:val="24"/>
+                <w:szCs w:val="24"/>
               </w:rPr>
               <w:t>Substrate</w:t>
             </w:r>
@@ -258,12 +315,10 @@
         </w:tc>
         <w:tc>
           <w:tcPr>
-            <w:tcW w:w="943" w:type="dxa"/>
+            <w:tcW w:w="1290" w:type="dxa"/>
+            <w:gridSpan w:val="2"/>
             <w:tcBorders>
               <w:top w:val="single" w:sz="4" w:space="0" w:color="auto"/>
-              <w:left w:val="nil"/>
-              <w:bottom w:val="nil"/>
-              <w:right w:val="nil"/>
             </w:tcBorders>
             <w:noWrap/>
             <w:vAlign w:val="center"/>
@@ -274,14 +329,18 @@
               <w:spacing w:line="240" w:lineRule="auto"/>
               <w:cnfStyle w:val="000000000000" w:firstRow="0" w:lastRow="0" w:firstColumn="0" w:lastColumn="0" w:oddVBand="0" w:evenVBand="0" w:oddHBand="0" w:evenHBand="0" w:firstRowFirstColumn="0" w:firstRowLastColumn="0" w:lastRowFirstColumn="0" w:lastRowLastColumn="0"/>
               <w:rPr>
-                <w:rFonts w:ascii="Calibri" w:eastAsia="Times New Roman" w:hAnsi="Calibri" w:cs="Calibri"/>
-                <w:color w:val="000000"/>
-              </w:rPr>
-            </w:pPr>
-            <w:r>
-              <w:rPr>
-                <w:rFonts w:ascii="Calibri" w:eastAsia="Times New Roman" w:hAnsi="Calibri" w:cs="Calibri"/>
-                <w:color w:val="000000"/>
+                <w:rFonts w:ascii="Times New Roman" w:eastAsia="Times New Roman" w:hAnsi="Times New Roman" w:cs="Times New Roman"/>
+                <w:color w:val="000000"/>
+                <w:sz w:val="24"/>
+                <w:szCs w:val="24"/>
+              </w:rPr>
+            </w:pPr>
+            <w:r>
+              <w:rPr>
+                <w:rFonts w:ascii="Times New Roman" w:eastAsia="Times New Roman" w:hAnsi="Times New Roman" w:cs="Times New Roman"/>
+                <w:color w:val="000000"/>
+                <w:sz w:val="24"/>
+                <w:szCs w:val="24"/>
               </w:rPr>
               <w:t>0.3079</w:t>
             </w:r>
@@ -289,12 +348,10 @@
         </w:tc>
         <w:tc>
           <w:tcPr>
-            <w:tcW w:w="1090" w:type="dxa"/>
+            <w:tcW w:w="1290" w:type="dxa"/>
+            <w:gridSpan w:val="2"/>
             <w:tcBorders>
               <w:top w:val="single" w:sz="4" w:space="0" w:color="auto"/>
-              <w:left w:val="nil"/>
-              <w:bottom w:val="nil"/>
-              <w:right w:val="nil"/>
             </w:tcBorders>
             <w:noWrap/>
             <w:vAlign w:val="center"/>
@@ -305,14 +362,18 @@
               <w:spacing w:line="240" w:lineRule="auto"/>
               <w:cnfStyle w:val="000000000000" w:firstRow="0" w:lastRow="0" w:firstColumn="0" w:lastColumn="0" w:oddVBand="0" w:evenVBand="0" w:oddHBand="0" w:evenHBand="0" w:firstRowFirstColumn="0" w:firstRowLastColumn="0" w:lastRowFirstColumn="0" w:lastRowLastColumn="0"/>
               <w:rPr>
-                <w:rFonts w:ascii="Calibri" w:eastAsia="Times New Roman" w:hAnsi="Calibri" w:cs="Calibri"/>
-                <w:color w:val="000000"/>
-              </w:rPr>
-            </w:pPr>
-            <w:r>
-              <w:rPr>
-                <w:rFonts w:ascii="Calibri" w:eastAsia="Times New Roman" w:hAnsi="Calibri" w:cs="Calibri"/>
-                <w:color w:val="000000"/>
+                <w:rFonts w:ascii="Times New Roman" w:eastAsia="Times New Roman" w:hAnsi="Times New Roman" w:cs="Times New Roman"/>
+                <w:color w:val="000000"/>
+                <w:sz w:val="24"/>
+                <w:szCs w:val="24"/>
+              </w:rPr>
+            </w:pPr>
+            <w:r>
+              <w:rPr>
+                <w:rFonts w:ascii="Times New Roman" w:eastAsia="Times New Roman" w:hAnsi="Times New Roman" w:cs="Times New Roman"/>
+                <w:color w:val="000000"/>
+                <w:sz w:val="24"/>
+                <w:szCs w:val="24"/>
               </w:rPr>
               <w:t>19.62</w:t>
             </w:r>
@@ -320,12 +381,10 @@
         </w:tc>
         <w:tc>
           <w:tcPr>
-            <w:tcW w:w="960" w:type="dxa"/>
+            <w:tcW w:w="1290" w:type="dxa"/>
             <w:tcBorders>
               <w:top w:val="single" w:sz="4" w:space="0" w:color="auto"/>
-              <w:left w:val="nil"/>
-              <w:bottom w:val="nil"/>
-              <w:right w:val="nil"/>
+              <w:right w:val="single" w:sz="4" w:space="0" w:color="auto"/>
             </w:tcBorders>
             <w:noWrap/>
             <w:vAlign w:val="center"/>
@@ -336,14 +395,18 @@
               <w:spacing w:line="240" w:lineRule="auto"/>
               <w:cnfStyle w:val="000000000000" w:firstRow="0" w:lastRow="0" w:firstColumn="0" w:lastColumn="0" w:oddVBand="0" w:evenVBand="0" w:oddHBand="0" w:evenHBand="0" w:firstRowFirstColumn="0" w:firstRowLastColumn="0" w:lastRowFirstColumn="0" w:lastRowLastColumn="0"/>
               <w:rPr>
-                <w:rFonts w:ascii="Calibri" w:eastAsia="Times New Roman" w:hAnsi="Calibri" w:cs="Calibri"/>
-                <w:color w:val="000000"/>
-              </w:rPr>
-            </w:pPr>
-            <w:r>
-              <w:rPr>
-                <w:rFonts w:ascii="Calibri" w:eastAsia="Times New Roman" w:hAnsi="Calibri" w:cs="Calibri"/>
-                <w:color w:val="000000"/>
+                <w:rFonts w:ascii="Times New Roman" w:eastAsia="Times New Roman" w:hAnsi="Times New Roman" w:cs="Times New Roman"/>
+                <w:color w:val="000000"/>
+                <w:sz w:val="24"/>
+                <w:szCs w:val="24"/>
+              </w:rPr>
+            </w:pPr>
+            <w:r>
+              <w:rPr>
+                <w:rFonts w:ascii="Times New Roman" w:eastAsia="Times New Roman" w:hAnsi="Times New Roman" w:cs="Times New Roman"/>
+                <w:color w:val="000000"/>
+                <w:sz w:val="24"/>
+                <w:szCs w:val="24"/>
               </w:rPr>
               <w:t>0.001</w:t>
             </w:r>
@@ -354,26 +417,35 @@
         <w:trPr>
           <w:cnfStyle w:val="000000100000" w:firstRow="0" w:lastRow="0" w:firstColumn="0" w:lastColumn="0" w:oddVBand="0" w:evenVBand="0" w:oddHBand="1" w:evenHBand="0" w:firstRowFirstColumn="0" w:firstRowLastColumn="0" w:lastRowFirstColumn="0" w:lastRowLastColumn="0"/>
           <w:trHeight w:val="290"/>
+          <w:jc w:val="center"/>
         </w:trPr>
         <w:tc>
           <w:tcPr>
             <w:cnfStyle w:val="001000000000" w:firstRow="0" w:lastRow="0" w:firstColumn="1" w:lastColumn="0" w:oddVBand="0" w:evenVBand="0" w:oddHBand="0" w:evenHBand="0" w:firstRowFirstColumn="0" w:firstRowLastColumn="0" w:lastRowFirstColumn="0" w:lastRowLastColumn="0"/>
-            <w:tcW w:w="3060" w:type="dxa"/>
-            <w:noWrap/>
-            <w:hideMark/>
-          </w:tcPr>
-          <w:p>
-            <w:pPr>
-              <w:spacing w:line="240" w:lineRule="auto"/>
-              <w:rPr>
-                <w:rFonts w:ascii="Calibri" w:eastAsia="Times New Roman" w:hAnsi="Calibri" w:cs="Calibri"/>
-                <w:color w:val="000000"/>
-              </w:rPr>
-            </w:pPr>
-            <w:r>
-              <w:rPr>
-                <w:rFonts w:ascii="Calibri" w:eastAsia="Times New Roman" w:hAnsi="Calibri" w:cs="Calibri"/>
-                <w:color w:val="000000"/>
+            <w:tcW w:w="3595" w:type="dxa"/>
+            <w:gridSpan w:val="2"/>
+            <w:tcBorders>
+              <w:left w:val="single" w:sz="4" w:space="0" w:color="auto"/>
+            </w:tcBorders>
+            <w:noWrap/>
+            <w:hideMark/>
+          </w:tcPr>
+          <w:p>
+            <w:pPr>
+              <w:spacing w:line="240" w:lineRule="auto"/>
+              <w:rPr>
+                <w:rFonts w:ascii="Times New Roman" w:eastAsia="Times New Roman" w:hAnsi="Times New Roman" w:cs="Times New Roman"/>
+                <w:color w:val="000000"/>
+                <w:sz w:val="24"/>
+                <w:szCs w:val="24"/>
+              </w:rPr>
+            </w:pPr>
+            <w:r>
+              <w:rPr>
+                <w:rFonts w:ascii="Times New Roman" w:eastAsia="Times New Roman" w:hAnsi="Times New Roman" w:cs="Times New Roman"/>
+                <w:color w:val="000000"/>
+                <w:sz w:val="24"/>
+                <w:szCs w:val="24"/>
               </w:rPr>
               <w:t>Host species</w:t>
             </w:r>
@@ -381,7 +453,8 @@
         </w:tc>
         <w:tc>
           <w:tcPr>
-            <w:tcW w:w="943" w:type="dxa"/>
+            <w:tcW w:w="1290" w:type="dxa"/>
+            <w:gridSpan w:val="2"/>
             <w:noWrap/>
             <w:vAlign w:val="center"/>
             <w:hideMark/>
@@ -391,14 +464,18 @@
               <w:spacing w:line="240" w:lineRule="auto"/>
               <w:cnfStyle w:val="000000100000" w:firstRow="0" w:lastRow="0" w:firstColumn="0" w:lastColumn="0" w:oddVBand="0" w:evenVBand="0" w:oddHBand="1" w:evenHBand="0" w:firstRowFirstColumn="0" w:firstRowLastColumn="0" w:lastRowFirstColumn="0" w:lastRowLastColumn="0"/>
               <w:rPr>
-                <w:rFonts w:ascii="Calibri" w:eastAsia="Times New Roman" w:hAnsi="Calibri" w:cs="Calibri"/>
-                <w:color w:val="000000"/>
-              </w:rPr>
-            </w:pPr>
-            <w:r>
-              <w:rPr>
-                <w:rFonts w:ascii="Calibri" w:eastAsia="Times New Roman" w:hAnsi="Calibri" w:cs="Calibri"/>
-                <w:color w:val="000000"/>
+                <w:rFonts w:ascii="Times New Roman" w:eastAsia="Times New Roman" w:hAnsi="Times New Roman" w:cs="Times New Roman"/>
+                <w:color w:val="000000"/>
+                <w:sz w:val="24"/>
+                <w:szCs w:val="24"/>
+              </w:rPr>
+            </w:pPr>
+            <w:r>
+              <w:rPr>
+                <w:rFonts w:ascii="Times New Roman" w:eastAsia="Times New Roman" w:hAnsi="Times New Roman" w:cs="Times New Roman"/>
+                <w:color w:val="000000"/>
+                <w:sz w:val="24"/>
+                <w:szCs w:val="24"/>
               </w:rPr>
               <w:t>0.0751</w:t>
             </w:r>
@@ -406,7 +483,8 @@
         </w:tc>
         <w:tc>
           <w:tcPr>
-            <w:tcW w:w="1090" w:type="dxa"/>
+            <w:tcW w:w="1290" w:type="dxa"/>
+            <w:gridSpan w:val="2"/>
             <w:noWrap/>
             <w:vAlign w:val="center"/>
             <w:hideMark/>
@@ -416,14 +494,18 @@
               <w:spacing w:line="240" w:lineRule="auto"/>
               <w:cnfStyle w:val="000000100000" w:firstRow="0" w:lastRow="0" w:firstColumn="0" w:lastColumn="0" w:oddVBand="0" w:evenVBand="0" w:oddHBand="1" w:evenHBand="0" w:firstRowFirstColumn="0" w:firstRowLastColumn="0" w:lastRowFirstColumn="0" w:lastRowLastColumn="0"/>
               <w:rPr>
-                <w:rFonts w:ascii="Calibri" w:eastAsia="Times New Roman" w:hAnsi="Calibri" w:cs="Calibri"/>
-                <w:color w:val="000000"/>
-              </w:rPr>
-            </w:pPr>
-            <w:r>
-              <w:rPr>
-                <w:rFonts w:ascii="Calibri" w:eastAsia="Times New Roman" w:hAnsi="Calibri" w:cs="Calibri"/>
-                <w:color w:val="000000"/>
+                <w:rFonts w:ascii="Times New Roman" w:eastAsia="Times New Roman" w:hAnsi="Times New Roman" w:cs="Times New Roman"/>
+                <w:color w:val="000000"/>
+                <w:sz w:val="24"/>
+                <w:szCs w:val="24"/>
+              </w:rPr>
+            </w:pPr>
+            <w:r>
+              <w:rPr>
+                <w:rFonts w:ascii="Times New Roman" w:eastAsia="Times New Roman" w:hAnsi="Times New Roman" w:cs="Times New Roman"/>
+                <w:color w:val="000000"/>
+                <w:sz w:val="24"/>
+                <w:szCs w:val="24"/>
               </w:rPr>
               <w:t>14.37</w:t>
             </w:r>
@@ -431,7 +513,10 @@
         </w:tc>
         <w:tc>
           <w:tcPr>
-            <w:tcW w:w="960" w:type="dxa"/>
+            <w:tcW w:w="1290" w:type="dxa"/>
+            <w:tcBorders>
+              <w:right w:val="single" w:sz="4" w:space="0" w:color="auto"/>
+            </w:tcBorders>
             <w:noWrap/>
             <w:vAlign w:val="center"/>
             <w:hideMark/>
@@ -441,14 +526,18 @@
               <w:spacing w:line="240" w:lineRule="auto"/>
               <w:cnfStyle w:val="000000100000" w:firstRow="0" w:lastRow="0" w:firstColumn="0" w:lastColumn="0" w:oddVBand="0" w:evenVBand="0" w:oddHBand="1" w:evenHBand="0" w:firstRowFirstColumn="0" w:firstRowLastColumn="0" w:lastRowFirstColumn="0" w:lastRowLastColumn="0"/>
               <w:rPr>
-                <w:rFonts w:ascii="Calibri" w:eastAsia="Times New Roman" w:hAnsi="Calibri" w:cs="Calibri"/>
-                <w:color w:val="000000"/>
-              </w:rPr>
-            </w:pPr>
-            <w:r>
-              <w:rPr>
-                <w:rFonts w:ascii="Calibri" w:eastAsia="Times New Roman" w:hAnsi="Calibri" w:cs="Calibri"/>
-                <w:color w:val="000000"/>
+                <w:rFonts w:ascii="Times New Roman" w:eastAsia="Times New Roman" w:hAnsi="Times New Roman" w:cs="Times New Roman"/>
+                <w:color w:val="000000"/>
+                <w:sz w:val="24"/>
+                <w:szCs w:val="24"/>
+              </w:rPr>
+            </w:pPr>
+            <w:r>
+              <w:rPr>
+                <w:rFonts w:ascii="Times New Roman" w:eastAsia="Times New Roman" w:hAnsi="Times New Roman" w:cs="Times New Roman"/>
+                <w:color w:val="000000"/>
+                <w:sz w:val="24"/>
+                <w:szCs w:val="24"/>
               </w:rPr>
               <w:t>0.001</w:t>
             </w:r>
@@ -458,26 +547,35 @@
       <w:tr>
         <w:trPr>
           <w:trHeight w:val="290"/>
+          <w:jc w:val="center"/>
         </w:trPr>
         <w:tc>
           <w:tcPr>
             <w:cnfStyle w:val="001000000000" w:firstRow="0" w:lastRow="0" w:firstColumn="1" w:lastColumn="0" w:oddVBand="0" w:evenVBand="0" w:oddHBand="0" w:evenHBand="0" w:firstRowFirstColumn="0" w:firstRowLastColumn="0" w:lastRowFirstColumn="0" w:lastRowLastColumn="0"/>
-            <w:tcW w:w="3060" w:type="dxa"/>
-            <w:noWrap/>
-            <w:hideMark/>
-          </w:tcPr>
-          <w:p>
-            <w:pPr>
-              <w:spacing w:line="240" w:lineRule="auto"/>
-              <w:rPr>
-                <w:rFonts w:ascii="Calibri" w:eastAsia="Times New Roman" w:hAnsi="Calibri" w:cs="Calibri"/>
-                <w:color w:val="000000"/>
-              </w:rPr>
-            </w:pPr>
-            <w:r>
-              <w:rPr>
-                <w:rFonts w:ascii="Calibri" w:eastAsia="Times New Roman" w:hAnsi="Calibri" w:cs="Calibri"/>
-                <w:color w:val="000000"/>
+            <w:tcW w:w="3595" w:type="dxa"/>
+            <w:gridSpan w:val="2"/>
+            <w:tcBorders>
+              <w:left w:val="single" w:sz="4" w:space="0" w:color="auto"/>
+            </w:tcBorders>
+            <w:noWrap/>
+            <w:hideMark/>
+          </w:tcPr>
+          <w:p>
+            <w:pPr>
+              <w:spacing w:line="240" w:lineRule="auto"/>
+              <w:rPr>
+                <w:rFonts w:ascii="Times New Roman" w:eastAsia="Times New Roman" w:hAnsi="Times New Roman" w:cs="Times New Roman"/>
+                <w:color w:val="000000"/>
+                <w:sz w:val="24"/>
+                <w:szCs w:val="24"/>
+              </w:rPr>
+            </w:pPr>
+            <w:r>
+              <w:rPr>
+                <w:rFonts w:ascii="Times New Roman" w:eastAsia="Times New Roman" w:hAnsi="Times New Roman" w:cs="Times New Roman"/>
+                <w:color w:val="000000"/>
+                <w:sz w:val="24"/>
+                <w:szCs w:val="24"/>
               </w:rPr>
               <w:t>Site</w:t>
             </w:r>
@@ -485,7 +583,8 @@
         </w:tc>
         <w:tc>
           <w:tcPr>
-            <w:tcW w:w="943" w:type="dxa"/>
+            <w:tcW w:w="1290" w:type="dxa"/>
+            <w:gridSpan w:val="2"/>
             <w:noWrap/>
             <w:vAlign w:val="center"/>
             <w:hideMark/>
@@ -495,14 +594,18 @@
               <w:spacing w:line="240" w:lineRule="auto"/>
               <w:cnfStyle w:val="000000000000" w:firstRow="0" w:lastRow="0" w:firstColumn="0" w:lastColumn="0" w:oddVBand="0" w:evenVBand="0" w:oddHBand="0" w:evenHBand="0" w:firstRowFirstColumn="0" w:firstRowLastColumn="0" w:lastRowFirstColumn="0" w:lastRowLastColumn="0"/>
               <w:rPr>
-                <w:rFonts w:ascii="Calibri" w:eastAsia="Times New Roman" w:hAnsi="Calibri" w:cs="Calibri"/>
-                <w:color w:val="000000"/>
-              </w:rPr>
-            </w:pPr>
-            <w:r>
-              <w:rPr>
-                <w:rFonts w:ascii="Calibri" w:eastAsia="Times New Roman" w:hAnsi="Calibri" w:cs="Calibri"/>
-                <w:color w:val="000000"/>
+                <w:rFonts w:ascii="Times New Roman" w:eastAsia="Times New Roman" w:hAnsi="Times New Roman" w:cs="Times New Roman"/>
+                <w:color w:val="000000"/>
+                <w:sz w:val="24"/>
+                <w:szCs w:val="24"/>
+              </w:rPr>
+            </w:pPr>
+            <w:r>
+              <w:rPr>
+                <w:rFonts w:ascii="Times New Roman" w:eastAsia="Times New Roman" w:hAnsi="Times New Roman" w:cs="Times New Roman"/>
+                <w:color w:val="000000"/>
+                <w:sz w:val="24"/>
+                <w:szCs w:val="24"/>
               </w:rPr>
               <w:t>0.0864</w:t>
             </w:r>
@@ -510,7 +613,8 @@
         </w:tc>
         <w:tc>
           <w:tcPr>
-            <w:tcW w:w="1090" w:type="dxa"/>
+            <w:tcW w:w="1290" w:type="dxa"/>
+            <w:gridSpan w:val="2"/>
             <w:noWrap/>
             <w:vAlign w:val="center"/>
             <w:hideMark/>
@@ -520,14 +624,18 @@
               <w:spacing w:line="240" w:lineRule="auto"/>
               <w:cnfStyle w:val="000000000000" w:firstRow="0" w:lastRow="0" w:firstColumn="0" w:lastColumn="0" w:oddVBand="0" w:evenVBand="0" w:oddHBand="0" w:evenHBand="0" w:firstRowFirstColumn="0" w:firstRowLastColumn="0" w:lastRowFirstColumn="0" w:lastRowLastColumn="0"/>
               <w:rPr>
-                <w:rFonts w:ascii="Calibri" w:eastAsia="Times New Roman" w:hAnsi="Calibri" w:cs="Calibri"/>
-                <w:color w:val="000000"/>
-              </w:rPr>
-            </w:pPr>
-            <w:r>
-              <w:rPr>
-                <w:rFonts w:ascii="Calibri" w:eastAsia="Times New Roman" w:hAnsi="Calibri" w:cs="Calibri"/>
-                <w:color w:val="000000"/>
+                <w:rFonts w:ascii="Times New Roman" w:eastAsia="Times New Roman" w:hAnsi="Times New Roman" w:cs="Times New Roman"/>
+                <w:color w:val="000000"/>
+                <w:sz w:val="24"/>
+                <w:szCs w:val="24"/>
+              </w:rPr>
+            </w:pPr>
+            <w:r>
+              <w:rPr>
+                <w:rFonts w:ascii="Times New Roman" w:eastAsia="Times New Roman" w:hAnsi="Times New Roman" w:cs="Times New Roman"/>
+                <w:color w:val="000000"/>
+                <w:sz w:val="24"/>
+                <w:szCs w:val="24"/>
               </w:rPr>
               <w:t>4.13</w:t>
             </w:r>
@@ -535,7 +643,10 @@
         </w:tc>
         <w:tc>
           <w:tcPr>
-            <w:tcW w:w="960" w:type="dxa"/>
+            <w:tcW w:w="1290" w:type="dxa"/>
+            <w:tcBorders>
+              <w:right w:val="single" w:sz="4" w:space="0" w:color="auto"/>
+            </w:tcBorders>
             <w:noWrap/>
             <w:vAlign w:val="center"/>
             <w:hideMark/>
@@ -545,14 +656,18 @@
               <w:spacing w:line="240" w:lineRule="auto"/>
               <w:cnfStyle w:val="000000000000" w:firstRow="0" w:lastRow="0" w:firstColumn="0" w:lastColumn="0" w:oddVBand="0" w:evenVBand="0" w:oddHBand="0" w:evenHBand="0" w:firstRowFirstColumn="0" w:firstRowLastColumn="0" w:lastRowFirstColumn="0" w:lastRowLastColumn="0"/>
               <w:rPr>
-                <w:rFonts w:ascii="Calibri" w:eastAsia="Times New Roman" w:hAnsi="Calibri" w:cs="Calibri"/>
-                <w:color w:val="000000"/>
-              </w:rPr>
-            </w:pPr>
-            <w:r>
-              <w:rPr>
-                <w:rFonts w:ascii="Calibri" w:eastAsia="Times New Roman" w:hAnsi="Calibri" w:cs="Calibri"/>
-                <w:color w:val="000000"/>
+                <w:rFonts w:ascii="Times New Roman" w:eastAsia="Times New Roman" w:hAnsi="Times New Roman" w:cs="Times New Roman"/>
+                <w:color w:val="000000"/>
+                <w:sz w:val="24"/>
+                <w:szCs w:val="24"/>
+              </w:rPr>
+            </w:pPr>
+            <w:r>
+              <w:rPr>
+                <w:rFonts w:ascii="Times New Roman" w:eastAsia="Times New Roman" w:hAnsi="Times New Roman" w:cs="Times New Roman"/>
+                <w:color w:val="000000"/>
+                <w:sz w:val="24"/>
+                <w:szCs w:val="24"/>
               </w:rPr>
               <w:t>0.001</w:t>
             </w:r>
@@ -563,34 +678,55 @@
         <w:trPr>
           <w:cnfStyle w:val="000000100000" w:firstRow="0" w:lastRow="0" w:firstColumn="0" w:lastColumn="0" w:oddVBand="0" w:evenVBand="0" w:oddHBand="1" w:evenHBand="0" w:firstRowFirstColumn="0" w:firstRowLastColumn="0" w:lastRowFirstColumn="0" w:lastRowLastColumn="0"/>
           <w:trHeight w:val="290"/>
+          <w:jc w:val="center"/>
         </w:trPr>
         <w:tc>
           <w:tcPr>
             <w:cnfStyle w:val="001000000000" w:firstRow="0" w:lastRow="0" w:firstColumn="1" w:lastColumn="0" w:oddVBand="0" w:evenVBand="0" w:oddHBand="0" w:evenHBand="0" w:firstRowFirstColumn="0" w:firstRowLastColumn="0" w:lastRowFirstColumn="0" w:lastRowLastColumn="0"/>
-            <w:tcW w:w="3060" w:type="dxa"/>
-            <w:noWrap/>
-            <w:hideMark/>
-          </w:tcPr>
-          <w:p>
-            <w:pPr>
-              <w:spacing w:line="240" w:lineRule="auto"/>
-              <w:rPr>
-                <w:rFonts w:ascii="Calibri" w:eastAsia="Times New Roman" w:hAnsi="Calibri" w:cs="Calibri"/>
-                <w:color w:val="000000"/>
-              </w:rPr>
-            </w:pPr>
-            <w:r>
-              <w:rPr>
-                <w:rFonts w:ascii="Calibri" w:eastAsia="Times New Roman" w:hAnsi="Calibri" w:cs="Calibri"/>
-                <w:color w:val="000000"/>
-              </w:rPr>
-              <w:t>Substrate x Host species</w:t>
-            </w:r>
-          </w:p>
-        </w:tc>
-        <w:tc>
-          <w:tcPr>
-            <w:tcW w:w="943" w:type="dxa"/>
+            <w:tcW w:w="3595" w:type="dxa"/>
+            <w:gridSpan w:val="2"/>
+            <w:tcBorders>
+              <w:left w:val="single" w:sz="4" w:space="0" w:color="auto"/>
+            </w:tcBorders>
+            <w:noWrap/>
+            <w:hideMark/>
+          </w:tcPr>
+          <w:p>
+            <w:pPr>
+              <w:spacing w:line="240" w:lineRule="auto"/>
+              <w:rPr>
+                <w:rFonts w:ascii="Times New Roman" w:eastAsia="Times New Roman" w:hAnsi="Times New Roman" w:cs="Times New Roman"/>
+                <w:color w:val="000000"/>
+                <w:sz w:val="24"/>
+                <w:szCs w:val="24"/>
+              </w:rPr>
+            </w:pPr>
+            <w:proofErr w:type="spellStart"/>
+            <w:r>
+              <w:rPr>
+                <w:rFonts w:ascii="Times New Roman" w:eastAsia="Times New Roman" w:hAnsi="Times New Roman" w:cs="Times New Roman"/>
+                <w:color w:val="000000"/>
+                <w:sz w:val="24"/>
+                <w:szCs w:val="24"/>
+              </w:rPr>
+              <w:t>Substrate:Host</w:t>
+            </w:r>
+            <w:proofErr w:type="spellEnd"/>
+            <w:r>
+              <w:rPr>
+                <w:rFonts w:ascii="Times New Roman" w:eastAsia="Times New Roman" w:hAnsi="Times New Roman" w:cs="Times New Roman"/>
+                <w:color w:val="000000"/>
+                <w:sz w:val="24"/>
+                <w:szCs w:val="24"/>
+              </w:rPr>
+              <w:t xml:space="preserve"> species</w:t>
+            </w:r>
+          </w:p>
+        </w:tc>
+        <w:tc>
+          <w:tcPr>
+            <w:tcW w:w="1290" w:type="dxa"/>
+            <w:gridSpan w:val="2"/>
             <w:noWrap/>
             <w:vAlign w:val="center"/>
             <w:hideMark/>
@@ -600,14 +736,18 @@
               <w:spacing w:line="240" w:lineRule="auto"/>
               <w:cnfStyle w:val="000000100000" w:firstRow="0" w:lastRow="0" w:firstColumn="0" w:lastColumn="0" w:oddVBand="0" w:evenVBand="0" w:oddHBand="1" w:evenHBand="0" w:firstRowFirstColumn="0" w:firstRowLastColumn="0" w:lastRowFirstColumn="0" w:lastRowLastColumn="0"/>
               <w:rPr>
-                <w:rFonts w:ascii="Calibri" w:eastAsia="Times New Roman" w:hAnsi="Calibri" w:cs="Calibri"/>
-                <w:color w:val="000000"/>
-              </w:rPr>
-            </w:pPr>
-            <w:r>
-              <w:rPr>
-                <w:rFonts w:ascii="Calibri" w:eastAsia="Times New Roman" w:hAnsi="Calibri" w:cs="Calibri"/>
-                <w:color w:val="000000"/>
+                <w:rFonts w:ascii="Times New Roman" w:eastAsia="Times New Roman" w:hAnsi="Times New Roman" w:cs="Times New Roman"/>
+                <w:color w:val="000000"/>
+                <w:sz w:val="24"/>
+                <w:szCs w:val="24"/>
+              </w:rPr>
+            </w:pPr>
+            <w:r>
+              <w:rPr>
+                <w:rFonts w:ascii="Times New Roman" w:eastAsia="Times New Roman" w:hAnsi="Times New Roman" w:cs="Times New Roman"/>
+                <w:color w:val="000000"/>
+                <w:sz w:val="24"/>
+                <w:szCs w:val="24"/>
               </w:rPr>
               <w:t>0.1057</w:t>
             </w:r>
@@ -615,7 +755,8 @@
         </w:tc>
         <w:tc>
           <w:tcPr>
-            <w:tcW w:w="1090" w:type="dxa"/>
+            <w:tcW w:w="1290" w:type="dxa"/>
+            <w:gridSpan w:val="2"/>
             <w:noWrap/>
             <w:vAlign w:val="center"/>
             <w:hideMark/>
@@ -625,14 +766,18 @@
               <w:spacing w:line="240" w:lineRule="auto"/>
               <w:cnfStyle w:val="000000100000" w:firstRow="0" w:lastRow="0" w:firstColumn="0" w:lastColumn="0" w:oddVBand="0" w:evenVBand="0" w:oddHBand="1" w:evenHBand="0" w:firstRowFirstColumn="0" w:firstRowLastColumn="0" w:lastRowFirstColumn="0" w:lastRowLastColumn="0"/>
               <w:rPr>
-                <w:rFonts w:ascii="Calibri" w:eastAsia="Times New Roman" w:hAnsi="Calibri" w:cs="Calibri"/>
-                <w:color w:val="000000"/>
-              </w:rPr>
-            </w:pPr>
-            <w:r>
-              <w:rPr>
-                <w:rFonts w:ascii="Calibri" w:eastAsia="Times New Roman" w:hAnsi="Calibri" w:cs="Calibri"/>
-                <w:color w:val="000000"/>
+                <w:rFonts w:ascii="Times New Roman" w:eastAsia="Times New Roman" w:hAnsi="Times New Roman" w:cs="Times New Roman"/>
+                <w:color w:val="000000"/>
+                <w:sz w:val="24"/>
+                <w:szCs w:val="24"/>
+              </w:rPr>
+            </w:pPr>
+            <w:r>
+              <w:rPr>
+                <w:rFonts w:ascii="Times New Roman" w:eastAsia="Times New Roman" w:hAnsi="Times New Roman" w:cs="Times New Roman"/>
+                <w:color w:val="000000"/>
+                <w:sz w:val="24"/>
+                <w:szCs w:val="24"/>
               </w:rPr>
               <w:t>6.74</w:t>
             </w:r>
@@ -640,7 +785,10 @@
         </w:tc>
         <w:tc>
           <w:tcPr>
-            <w:tcW w:w="960" w:type="dxa"/>
+            <w:tcW w:w="1290" w:type="dxa"/>
+            <w:tcBorders>
+              <w:right w:val="single" w:sz="4" w:space="0" w:color="auto"/>
+            </w:tcBorders>
             <w:noWrap/>
             <w:vAlign w:val="center"/>
             <w:hideMark/>
@@ -650,14 +798,18 @@
               <w:spacing w:line="240" w:lineRule="auto"/>
               <w:cnfStyle w:val="000000100000" w:firstRow="0" w:lastRow="0" w:firstColumn="0" w:lastColumn="0" w:oddVBand="0" w:evenVBand="0" w:oddHBand="1" w:evenHBand="0" w:firstRowFirstColumn="0" w:firstRowLastColumn="0" w:lastRowFirstColumn="0" w:lastRowLastColumn="0"/>
               <w:rPr>
-                <w:rFonts w:ascii="Calibri" w:eastAsia="Times New Roman" w:hAnsi="Calibri" w:cs="Calibri"/>
-                <w:color w:val="000000"/>
-              </w:rPr>
-            </w:pPr>
-            <w:r>
-              <w:rPr>
-                <w:rFonts w:ascii="Calibri" w:eastAsia="Times New Roman" w:hAnsi="Calibri" w:cs="Calibri"/>
-                <w:color w:val="000000"/>
+                <w:rFonts w:ascii="Times New Roman" w:eastAsia="Times New Roman" w:hAnsi="Times New Roman" w:cs="Times New Roman"/>
+                <w:color w:val="000000"/>
+                <w:sz w:val="24"/>
+                <w:szCs w:val="24"/>
+              </w:rPr>
+            </w:pPr>
+            <w:r>
+              <w:rPr>
+                <w:rFonts w:ascii="Times New Roman" w:eastAsia="Times New Roman" w:hAnsi="Times New Roman" w:cs="Times New Roman"/>
+                <w:color w:val="000000"/>
+                <w:sz w:val="24"/>
+                <w:szCs w:val="24"/>
               </w:rPr>
               <w:t>0.001</w:t>
             </w:r>
@@ -667,34 +819,46 @@
       <w:tr>
         <w:trPr>
           <w:trHeight w:val="290"/>
+          <w:jc w:val="center"/>
         </w:trPr>
         <w:tc>
           <w:tcPr>
             <w:cnfStyle w:val="001000000000" w:firstRow="0" w:lastRow="0" w:firstColumn="1" w:lastColumn="0" w:oddVBand="0" w:evenVBand="0" w:oddHBand="0" w:evenHBand="0" w:firstRowFirstColumn="0" w:firstRowLastColumn="0" w:lastRowFirstColumn="0" w:lastRowLastColumn="0"/>
-            <w:tcW w:w="3060" w:type="dxa"/>
-            <w:noWrap/>
-            <w:hideMark/>
-          </w:tcPr>
-          <w:p>
-            <w:pPr>
-              <w:spacing w:line="240" w:lineRule="auto"/>
-              <w:rPr>
-                <w:rFonts w:ascii="Calibri" w:eastAsia="Times New Roman" w:hAnsi="Calibri" w:cs="Calibri"/>
-                <w:color w:val="000000"/>
-              </w:rPr>
-            </w:pPr>
-            <w:r>
-              <w:rPr>
-                <w:rFonts w:ascii="Calibri" w:eastAsia="Times New Roman" w:hAnsi="Calibri" w:cs="Calibri"/>
-                <w:color w:val="000000"/>
-              </w:rPr>
-              <w:t>Substrate x Site</w:t>
-            </w:r>
-          </w:p>
-        </w:tc>
-        <w:tc>
-          <w:tcPr>
-            <w:tcW w:w="943" w:type="dxa"/>
+            <w:tcW w:w="3595" w:type="dxa"/>
+            <w:gridSpan w:val="2"/>
+            <w:tcBorders>
+              <w:left w:val="single" w:sz="4" w:space="0" w:color="auto"/>
+            </w:tcBorders>
+            <w:noWrap/>
+            <w:hideMark/>
+          </w:tcPr>
+          <w:p>
+            <w:pPr>
+              <w:spacing w:line="240" w:lineRule="auto"/>
+              <w:rPr>
+                <w:rFonts w:ascii="Times New Roman" w:eastAsia="Times New Roman" w:hAnsi="Times New Roman" w:cs="Times New Roman"/>
+                <w:color w:val="000000"/>
+                <w:sz w:val="24"/>
+                <w:szCs w:val="24"/>
+              </w:rPr>
+            </w:pPr>
+            <w:proofErr w:type="spellStart"/>
+            <w:r>
+              <w:rPr>
+                <w:rFonts w:ascii="Times New Roman" w:eastAsia="Times New Roman" w:hAnsi="Times New Roman" w:cs="Times New Roman"/>
+                <w:color w:val="000000"/>
+                <w:sz w:val="24"/>
+                <w:szCs w:val="24"/>
+              </w:rPr>
+              <w:t>Substrate:Site</w:t>
+            </w:r>
+            <w:proofErr w:type="spellEnd"/>
+          </w:p>
+        </w:tc>
+        <w:tc>
+          <w:tcPr>
+            <w:tcW w:w="1290" w:type="dxa"/>
+            <w:gridSpan w:val="2"/>
             <w:noWrap/>
             <w:vAlign w:val="center"/>
             <w:hideMark/>
@@ -704,14 +868,18 @@
               <w:spacing w:line="240" w:lineRule="auto"/>
               <w:cnfStyle w:val="000000000000" w:firstRow="0" w:lastRow="0" w:firstColumn="0" w:lastColumn="0" w:oddVBand="0" w:evenVBand="0" w:oddHBand="0" w:evenHBand="0" w:firstRowFirstColumn="0" w:firstRowLastColumn="0" w:lastRowFirstColumn="0" w:lastRowLastColumn="0"/>
               <w:rPr>
-                <w:rFonts w:ascii="Calibri" w:eastAsia="Times New Roman" w:hAnsi="Calibri" w:cs="Calibri"/>
-                <w:color w:val="000000"/>
-              </w:rPr>
-            </w:pPr>
-            <w:r>
-              <w:rPr>
-                <w:rFonts w:ascii="Calibri" w:eastAsia="Times New Roman" w:hAnsi="Calibri" w:cs="Calibri"/>
-                <w:color w:val="000000"/>
+                <w:rFonts w:ascii="Times New Roman" w:eastAsia="Times New Roman" w:hAnsi="Times New Roman" w:cs="Times New Roman"/>
+                <w:color w:val="000000"/>
+                <w:sz w:val="24"/>
+                <w:szCs w:val="24"/>
+              </w:rPr>
+            </w:pPr>
+            <w:r>
+              <w:rPr>
+                <w:rFonts w:ascii="Times New Roman" w:eastAsia="Times New Roman" w:hAnsi="Times New Roman" w:cs="Times New Roman"/>
+                <w:color w:val="000000"/>
+                <w:sz w:val="24"/>
+                <w:szCs w:val="24"/>
               </w:rPr>
               <w:t>0.2063</w:t>
             </w:r>
@@ -719,7 +887,8 @@
         </w:tc>
         <w:tc>
           <w:tcPr>
-            <w:tcW w:w="1090" w:type="dxa"/>
+            <w:tcW w:w="1290" w:type="dxa"/>
+            <w:gridSpan w:val="2"/>
             <w:noWrap/>
             <w:vAlign w:val="center"/>
             <w:hideMark/>
@@ -729,14 +898,18 @@
               <w:spacing w:line="240" w:lineRule="auto"/>
               <w:cnfStyle w:val="000000000000" w:firstRow="0" w:lastRow="0" w:firstColumn="0" w:lastColumn="0" w:oddVBand="0" w:evenVBand="0" w:oddHBand="0" w:evenHBand="0" w:firstRowFirstColumn="0" w:firstRowLastColumn="0" w:lastRowFirstColumn="0" w:lastRowLastColumn="0"/>
               <w:rPr>
-                <w:rFonts w:ascii="Calibri" w:eastAsia="Times New Roman" w:hAnsi="Calibri" w:cs="Calibri"/>
-                <w:color w:val="000000"/>
-              </w:rPr>
-            </w:pPr>
-            <w:r>
-              <w:rPr>
-                <w:rFonts w:ascii="Calibri" w:eastAsia="Times New Roman" w:hAnsi="Calibri" w:cs="Calibri"/>
-                <w:color w:val="000000"/>
+                <w:rFonts w:ascii="Times New Roman" w:eastAsia="Times New Roman" w:hAnsi="Times New Roman" w:cs="Times New Roman"/>
+                <w:color w:val="000000"/>
+                <w:sz w:val="24"/>
+                <w:szCs w:val="24"/>
+              </w:rPr>
+            </w:pPr>
+            <w:r>
+              <w:rPr>
+                <w:rFonts w:ascii="Times New Roman" w:eastAsia="Times New Roman" w:hAnsi="Times New Roman" w:cs="Times New Roman"/>
+                <w:color w:val="000000"/>
+                <w:sz w:val="24"/>
+                <w:szCs w:val="24"/>
               </w:rPr>
               <w:t>3.29</w:t>
             </w:r>
@@ -744,7 +917,10 @@
         </w:tc>
         <w:tc>
           <w:tcPr>
-            <w:tcW w:w="960" w:type="dxa"/>
+            <w:tcW w:w="1290" w:type="dxa"/>
+            <w:tcBorders>
+              <w:right w:val="single" w:sz="4" w:space="0" w:color="auto"/>
+            </w:tcBorders>
             <w:noWrap/>
             <w:vAlign w:val="center"/>
             <w:hideMark/>
@@ -754,14 +930,18 @@
               <w:spacing w:line="240" w:lineRule="auto"/>
               <w:cnfStyle w:val="000000000000" w:firstRow="0" w:lastRow="0" w:firstColumn="0" w:lastColumn="0" w:oddVBand="0" w:evenVBand="0" w:oddHBand="0" w:evenHBand="0" w:firstRowFirstColumn="0" w:firstRowLastColumn="0" w:lastRowFirstColumn="0" w:lastRowLastColumn="0"/>
               <w:rPr>
-                <w:rFonts w:ascii="Calibri" w:eastAsia="Times New Roman" w:hAnsi="Calibri" w:cs="Calibri"/>
-                <w:color w:val="000000"/>
-              </w:rPr>
-            </w:pPr>
-            <w:r>
-              <w:rPr>
-                <w:rFonts w:ascii="Calibri" w:eastAsia="Times New Roman" w:hAnsi="Calibri" w:cs="Calibri"/>
-                <w:color w:val="000000"/>
+                <w:rFonts w:ascii="Times New Roman" w:eastAsia="Times New Roman" w:hAnsi="Times New Roman" w:cs="Times New Roman"/>
+                <w:color w:val="000000"/>
+                <w:sz w:val="24"/>
+                <w:szCs w:val="24"/>
+              </w:rPr>
+            </w:pPr>
+            <w:r>
+              <w:rPr>
+                <w:rFonts w:ascii="Times New Roman" w:eastAsia="Times New Roman" w:hAnsi="Times New Roman" w:cs="Times New Roman"/>
+                <w:color w:val="000000"/>
+                <w:sz w:val="24"/>
+                <w:szCs w:val="24"/>
               </w:rPr>
               <w:t>0.001</w:t>
             </w:r>
@@ -772,34 +952,55 @@
         <w:trPr>
           <w:cnfStyle w:val="000000100000" w:firstRow="0" w:lastRow="0" w:firstColumn="0" w:lastColumn="0" w:oddVBand="0" w:evenVBand="0" w:oddHBand="1" w:evenHBand="0" w:firstRowFirstColumn="0" w:firstRowLastColumn="0" w:lastRowFirstColumn="0" w:lastRowLastColumn="0"/>
           <w:trHeight w:val="290"/>
+          <w:jc w:val="center"/>
         </w:trPr>
         <w:tc>
           <w:tcPr>
             <w:cnfStyle w:val="001000000000" w:firstRow="0" w:lastRow="0" w:firstColumn="1" w:lastColumn="0" w:oddVBand="0" w:evenVBand="0" w:oddHBand="0" w:evenHBand="0" w:firstRowFirstColumn="0" w:firstRowLastColumn="0" w:lastRowFirstColumn="0" w:lastRowLastColumn="0"/>
-            <w:tcW w:w="3060" w:type="dxa"/>
-            <w:noWrap/>
-            <w:hideMark/>
-          </w:tcPr>
-          <w:p>
-            <w:pPr>
-              <w:spacing w:line="240" w:lineRule="auto"/>
-              <w:rPr>
-                <w:rFonts w:ascii="Calibri" w:eastAsia="Times New Roman" w:hAnsi="Calibri" w:cs="Calibri"/>
-                <w:color w:val="000000"/>
-              </w:rPr>
-            </w:pPr>
-            <w:r>
-              <w:rPr>
-                <w:rFonts w:ascii="Calibri" w:eastAsia="Times New Roman" w:hAnsi="Calibri" w:cs="Calibri"/>
-                <w:color w:val="000000"/>
-              </w:rPr>
-              <w:t>Host species x Site</w:t>
-            </w:r>
-          </w:p>
-        </w:tc>
-        <w:tc>
-          <w:tcPr>
-            <w:tcW w:w="943" w:type="dxa"/>
+            <w:tcW w:w="3595" w:type="dxa"/>
+            <w:gridSpan w:val="2"/>
+            <w:tcBorders>
+              <w:left w:val="single" w:sz="4" w:space="0" w:color="auto"/>
+            </w:tcBorders>
+            <w:noWrap/>
+            <w:hideMark/>
+          </w:tcPr>
+          <w:p>
+            <w:pPr>
+              <w:spacing w:line="240" w:lineRule="auto"/>
+              <w:rPr>
+                <w:rFonts w:ascii="Times New Roman" w:eastAsia="Times New Roman" w:hAnsi="Times New Roman" w:cs="Times New Roman"/>
+                <w:color w:val="000000"/>
+                <w:sz w:val="24"/>
+                <w:szCs w:val="24"/>
+              </w:rPr>
+            </w:pPr>
+            <w:r>
+              <w:rPr>
+                <w:rFonts w:ascii="Times New Roman" w:eastAsia="Times New Roman" w:hAnsi="Times New Roman" w:cs="Times New Roman"/>
+                <w:color w:val="000000"/>
+                <w:sz w:val="24"/>
+                <w:szCs w:val="24"/>
+              </w:rPr>
+              <w:t xml:space="preserve">Host </w:t>
+            </w:r>
+            <w:proofErr w:type="spellStart"/>
+            <w:r>
+              <w:rPr>
+                <w:rFonts w:ascii="Times New Roman" w:eastAsia="Times New Roman" w:hAnsi="Times New Roman" w:cs="Times New Roman"/>
+                <w:color w:val="000000"/>
+                <w:sz w:val="24"/>
+                <w:szCs w:val="24"/>
+              </w:rPr>
+              <w:t>species:Site</w:t>
+            </w:r>
+            <w:proofErr w:type="spellEnd"/>
+          </w:p>
+        </w:tc>
+        <w:tc>
+          <w:tcPr>
+            <w:tcW w:w="1290" w:type="dxa"/>
+            <w:gridSpan w:val="2"/>
             <w:noWrap/>
             <w:vAlign w:val="center"/>
             <w:hideMark/>
@@ -809,14 +1010,18 @@
               <w:spacing w:line="240" w:lineRule="auto"/>
               <w:cnfStyle w:val="000000100000" w:firstRow="0" w:lastRow="0" w:firstColumn="0" w:lastColumn="0" w:oddVBand="0" w:evenVBand="0" w:oddHBand="1" w:evenHBand="0" w:firstRowFirstColumn="0" w:firstRowLastColumn="0" w:lastRowFirstColumn="0" w:lastRowLastColumn="0"/>
               <w:rPr>
-                <w:rFonts w:ascii="Calibri" w:eastAsia="Times New Roman" w:hAnsi="Calibri" w:cs="Calibri"/>
-                <w:color w:val="000000"/>
-              </w:rPr>
-            </w:pPr>
-            <w:r>
-              <w:rPr>
-                <w:rFonts w:ascii="Calibri" w:eastAsia="Times New Roman" w:hAnsi="Calibri" w:cs="Calibri"/>
-                <w:color w:val="000000"/>
+                <w:rFonts w:ascii="Times New Roman" w:eastAsia="Times New Roman" w:hAnsi="Times New Roman" w:cs="Times New Roman"/>
+                <w:color w:val="000000"/>
+                <w:sz w:val="24"/>
+                <w:szCs w:val="24"/>
+              </w:rPr>
+            </w:pPr>
+            <w:r>
+              <w:rPr>
+                <w:rFonts w:ascii="Times New Roman" w:eastAsia="Times New Roman" w:hAnsi="Times New Roman" w:cs="Times New Roman"/>
+                <w:color w:val="000000"/>
+                <w:sz w:val="24"/>
+                <w:szCs w:val="24"/>
               </w:rPr>
               <w:t>0.0551</w:t>
             </w:r>
@@ -824,7 +1029,8 @@
         </w:tc>
         <w:tc>
           <w:tcPr>
-            <w:tcW w:w="1090" w:type="dxa"/>
+            <w:tcW w:w="1290" w:type="dxa"/>
+            <w:gridSpan w:val="2"/>
             <w:noWrap/>
             <w:vAlign w:val="center"/>
             <w:hideMark/>
@@ -834,14 +1040,18 @@
               <w:spacing w:line="240" w:lineRule="auto"/>
               <w:cnfStyle w:val="000000100000" w:firstRow="0" w:lastRow="0" w:firstColumn="0" w:lastColumn="0" w:oddVBand="0" w:evenVBand="0" w:oddHBand="1" w:evenHBand="0" w:firstRowFirstColumn="0" w:firstRowLastColumn="0" w:lastRowFirstColumn="0" w:lastRowLastColumn="0"/>
               <w:rPr>
-                <w:rFonts w:ascii="Calibri" w:eastAsia="Times New Roman" w:hAnsi="Calibri" w:cs="Calibri"/>
-                <w:color w:val="000000"/>
-              </w:rPr>
-            </w:pPr>
-            <w:r>
-              <w:rPr>
-                <w:rFonts w:ascii="Calibri" w:eastAsia="Times New Roman" w:hAnsi="Calibri" w:cs="Calibri"/>
-                <w:color w:val="000000"/>
+                <w:rFonts w:ascii="Times New Roman" w:eastAsia="Times New Roman" w:hAnsi="Times New Roman" w:cs="Times New Roman"/>
+                <w:color w:val="000000"/>
+                <w:sz w:val="24"/>
+                <w:szCs w:val="24"/>
+              </w:rPr>
+            </w:pPr>
+            <w:r>
+              <w:rPr>
+                <w:rFonts w:ascii="Times New Roman" w:eastAsia="Times New Roman" w:hAnsi="Times New Roman" w:cs="Times New Roman"/>
+                <w:color w:val="000000"/>
+                <w:sz w:val="24"/>
+                <w:szCs w:val="24"/>
               </w:rPr>
               <w:t>2.63</w:t>
             </w:r>
@@ -849,7 +1059,10 @@
         </w:tc>
         <w:tc>
           <w:tcPr>
-            <w:tcW w:w="960" w:type="dxa"/>
+            <w:tcW w:w="1290" w:type="dxa"/>
+            <w:tcBorders>
+              <w:right w:val="single" w:sz="4" w:space="0" w:color="auto"/>
+            </w:tcBorders>
             <w:noWrap/>
             <w:vAlign w:val="center"/>
             <w:hideMark/>
@@ -859,14 +1072,18 @@
               <w:spacing w:line="240" w:lineRule="auto"/>
               <w:cnfStyle w:val="000000100000" w:firstRow="0" w:lastRow="0" w:firstColumn="0" w:lastColumn="0" w:oddVBand="0" w:evenVBand="0" w:oddHBand="1" w:evenHBand="0" w:firstRowFirstColumn="0" w:firstRowLastColumn="0" w:lastRowFirstColumn="0" w:lastRowLastColumn="0"/>
               <w:rPr>
-                <w:rFonts w:ascii="Calibri" w:eastAsia="Times New Roman" w:hAnsi="Calibri" w:cs="Calibri"/>
-                <w:color w:val="000000"/>
-              </w:rPr>
-            </w:pPr>
-            <w:r>
-              <w:rPr>
-                <w:rFonts w:ascii="Calibri" w:eastAsia="Times New Roman" w:hAnsi="Calibri" w:cs="Calibri"/>
-                <w:color w:val="000000"/>
+                <w:rFonts w:ascii="Times New Roman" w:eastAsia="Times New Roman" w:hAnsi="Times New Roman" w:cs="Times New Roman"/>
+                <w:color w:val="000000"/>
+                <w:sz w:val="24"/>
+                <w:szCs w:val="24"/>
+              </w:rPr>
+            </w:pPr>
+            <w:r>
+              <w:rPr>
+                <w:rFonts w:ascii="Times New Roman" w:eastAsia="Times New Roman" w:hAnsi="Times New Roman" w:cs="Times New Roman"/>
+                <w:color w:val="000000"/>
+                <w:sz w:val="24"/>
+                <w:szCs w:val="24"/>
               </w:rPr>
               <w:t>0.002</w:t>
             </w:r>
@@ -876,34 +1093,66 @@
       <w:tr>
         <w:trPr>
           <w:trHeight w:val="290"/>
+          <w:jc w:val="center"/>
         </w:trPr>
         <w:tc>
           <w:tcPr>
             <w:cnfStyle w:val="001000000000" w:firstRow="0" w:lastRow="0" w:firstColumn="1" w:lastColumn="0" w:oddVBand="0" w:evenVBand="0" w:oddHBand="0" w:evenHBand="0" w:firstRowFirstColumn="0" w:firstRowLastColumn="0" w:lastRowFirstColumn="0" w:lastRowLastColumn="0"/>
-            <w:tcW w:w="3060" w:type="dxa"/>
-            <w:noWrap/>
-            <w:hideMark/>
-          </w:tcPr>
-          <w:p>
-            <w:pPr>
-              <w:spacing w:line="240" w:lineRule="auto"/>
-              <w:rPr>
-                <w:rFonts w:ascii="Calibri" w:eastAsia="Times New Roman" w:hAnsi="Calibri" w:cs="Calibri"/>
-                <w:color w:val="000000"/>
-              </w:rPr>
-            </w:pPr>
-            <w:r>
-              <w:rPr>
-                <w:rFonts w:ascii="Calibri" w:eastAsia="Times New Roman" w:hAnsi="Calibri" w:cs="Calibri"/>
-                <w:color w:val="000000"/>
-              </w:rPr>
-              <w:t>Substrate x Host species x Site</w:t>
-            </w:r>
-          </w:p>
-        </w:tc>
-        <w:tc>
-          <w:tcPr>
-            <w:tcW w:w="943" w:type="dxa"/>
+            <w:tcW w:w="3595" w:type="dxa"/>
+            <w:gridSpan w:val="2"/>
+            <w:tcBorders>
+              <w:left w:val="single" w:sz="4" w:space="0" w:color="auto"/>
+            </w:tcBorders>
+            <w:noWrap/>
+            <w:hideMark/>
+          </w:tcPr>
+          <w:p>
+            <w:pPr>
+              <w:spacing w:line="240" w:lineRule="auto"/>
+              <w:rPr>
+                <w:rFonts w:ascii="Times New Roman" w:eastAsia="Times New Roman" w:hAnsi="Times New Roman" w:cs="Times New Roman"/>
+                <w:color w:val="000000"/>
+                <w:sz w:val="24"/>
+                <w:szCs w:val="24"/>
+              </w:rPr>
+            </w:pPr>
+            <w:proofErr w:type="spellStart"/>
+            <w:r>
+              <w:rPr>
+                <w:rFonts w:ascii="Times New Roman" w:eastAsia="Times New Roman" w:hAnsi="Times New Roman" w:cs="Times New Roman"/>
+                <w:color w:val="000000"/>
+                <w:sz w:val="24"/>
+                <w:szCs w:val="24"/>
+              </w:rPr>
+              <w:t>Substrate:Host</w:t>
+            </w:r>
+            <w:proofErr w:type="spellEnd"/>
+            <w:r>
+              <w:rPr>
+                <w:rFonts w:ascii="Times New Roman" w:eastAsia="Times New Roman" w:hAnsi="Times New Roman" w:cs="Times New Roman"/>
+                <w:color w:val="000000"/>
+                <w:sz w:val="24"/>
+                <w:szCs w:val="24"/>
+              </w:rPr>
+              <w:t xml:space="preserve"> </w:t>
+            </w:r>
+            <w:proofErr w:type="spellStart"/>
+            <w:r>
+              <w:rPr>
+                <w:rFonts w:ascii="Times New Roman" w:eastAsia="Times New Roman" w:hAnsi="Times New Roman" w:cs="Times New Roman"/>
+                <w:color w:val="000000"/>
+                <w:sz w:val="24"/>
+                <w:szCs w:val="24"/>
+              </w:rPr>
+              <w:t>species:Site</w:t>
+            </w:r>
+            <w:proofErr w:type="spellEnd"/>
+          </w:p>
+        </w:tc>
+        <w:tc>
+          <w:tcPr>
+            <w:tcW w:w="1290" w:type="dxa"/>
+            <w:gridSpan w:val="2"/>
             <w:noWrap/>
             <w:vAlign w:val="center"/>
             <w:hideMark/>
@@ -913,14 +1162,18 @@
               <w:spacing w:line="240" w:lineRule="auto"/>
               <w:cnfStyle w:val="000000000000" w:firstRow="0" w:lastRow="0" w:firstColumn="0" w:lastColumn="0" w:oddVBand="0" w:evenVBand="0" w:oddHBand="0" w:evenHBand="0" w:firstRowFirstColumn="0" w:firstRowLastColumn="0" w:lastRowFirstColumn="0" w:lastRowLastColumn="0"/>
               <w:rPr>
-                <w:rFonts w:ascii="Calibri" w:eastAsia="Times New Roman" w:hAnsi="Calibri" w:cs="Calibri"/>
-                <w:color w:val="000000"/>
-              </w:rPr>
-            </w:pPr>
-            <w:r>
-              <w:rPr>
-                <w:rFonts w:ascii="Calibri" w:eastAsia="Times New Roman" w:hAnsi="Calibri" w:cs="Calibri"/>
-                <w:color w:val="000000"/>
+                <w:rFonts w:ascii="Times New Roman" w:eastAsia="Times New Roman" w:hAnsi="Times New Roman" w:cs="Times New Roman"/>
+                <w:color w:val="000000"/>
+                <w:sz w:val="24"/>
+                <w:szCs w:val="24"/>
+              </w:rPr>
+            </w:pPr>
+            <w:r>
+              <w:rPr>
+                <w:rFonts w:ascii="Times New Roman" w:eastAsia="Times New Roman" w:hAnsi="Times New Roman" w:cs="Times New Roman"/>
+                <w:color w:val="000000"/>
+                <w:sz w:val="24"/>
+                <w:szCs w:val="24"/>
               </w:rPr>
               <w:t>0.1216</w:t>
             </w:r>
@@ -928,7 +1181,8 @@
         </w:tc>
         <w:tc>
           <w:tcPr>
-            <w:tcW w:w="1090" w:type="dxa"/>
+            <w:tcW w:w="1290" w:type="dxa"/>
+            <w:gridSpan w:val="2"/>
             <w:noWrap/>
             <w:vAlign w:val="center"/>
             <w:hideMark/>
@@ -938,14 +1192,18 @@
               <w:spacing w:line="240" w:lineRule="auto"/>
               <w:cnfStyle w:val="000000000000" w:firstRow="0" w:lastRow="0" w:firstColumn="0" w:lastColumn="0" w:oddVBand="0" w:evenVBand="0" w:oddHBand="0" w:evenHBand="0" w:firstRowFirstColumn="0" w:firstRowLastColumn="0" w:lastRowFirstColumn="0" w:lastRowLastColumn="0"/>
               <w:rPr>
-                <w:rFonts w:ascii="Calibri" w:eastAsia="Times New Roman" w:hAnsi="Calibri" w:cs="Calibri"/>
-                <w:color w:val="000000"/>
-              </w:rPr>
-            </w:pPr>
-            <w:r>
-              <w:rPr>
-                <w:rFonts w:ascii="Calibri" w:eastAsia="Times New Roman" w:hAnsi="Calibri" w:cs="Calibri"/>
-                <w:color w:val="000000"/>
+                <w:rFonts w:ascii="Times New Roman" w:eastAsia="Times New Roman" w:hAnsi="Times New Roman" w:cs="Times New Roman"/>
+                <w:color w:val="000000"/>
+                <w:sz w:val="24"/>
+                <w:szCs w:val="24"/>
+              </w:rPr>
+            </w:pPr>
+            <w:r>
+              <w:rPr>
+                <w:rFonts w:ascii="Times New Roman" w:eastAsia="Times New Roman" w:hAnsi="Times New Roman" w:cs="Times New Roman"/>
+                <w:color w:val="000000"/>
+                <w:sz w:val="24"/>
+                <w:szCs w:val="24"/>
               </w:rPr>
               <w:t>2.32</w:t>
             </w:r>
@@ -953,7 +1211,10 @@
         </w:tc>
         <w:tc>
           <w:tcPr>
-            <w:tcW w:w="960" w:type="dxa"/>
+            <w:tcW w:w="1290" w:type="dxa"/>
+            <w:tcBorders>
+              <w:right w:val="single" w:sz="4" w:space="0" w:color="auto"/>
+            </w:tcBorders>
             <w:noWrap/>
             <w:vAlign w:val="center"/>
             <w:hideMark/>
@@ -963,14 +1224,18 @@
               <w:spacing w:line="240" w:lineRule="auto"/>
               <w:cnfStyle w:val="000000000000" w:firstRow="0" w:lastRow="0" w:firstColumn="0" w:lastColumn="0" w:oddVBand="0" w:evenVBand="0" w:oddHBand="0" w:evenHBand="0" w:firstRowFirstColumn="0" w:firstRowLastColumn="0" w:lastRowFirstColumn="0" w:lastRowLastColumn="0"/>
               <w:rPr>
-                <w:rFonts w:ascii="Calibri" w:eastAsia="Times New Roman" w:hAnsi="Calibri" w:cs="Calibri"/>
-                <w:color w:val="000000"/>
-              </w:rPr>
-            </w:pPr>
-            <w:r>
-              <w:rPr>
-                <w:rFonts w:ascii="Calibri" w:eastAsia="Times New Roman" w:hAnsi="Calibri" w:cs="Calibri"/>
-                <w:color w:val="000000"/>
+                <w:rFonts w:ascii="Times New Roman" w:eastAsia="Times New Roman" w:hAnsi="Times New Roman" w:cs="Times New Roman"/>
+                <w:color w:val="000000"/>
+                <w:sz w:val="24"/>
+                <w:szCs w:val="24"/>
+              </w:rPr>
+            </w:pPr>
+            <w:r>
+              <w:rPr>
+                <w:rFonts w:ascii="Times New Roman" w:eastAsia="Times New Roman" w:hAnsi="Times New Roman" w:cs="Times New Roman"/>
+                <w:color w:val="000000"/>
+                <w:sz w:val="24"/>
+                <w:szCs w:val="24"/>
               </w:rPr>
               <w:t>0.001</w:t>
             </w:r>
@@ -981,26 +1246,35 @@
         <w:trPr>
           <w:cnfStyle w:val="000000100000" w:firstRow="0" w:lastRow="0" w:firstColumn="0" w:lastColumn="0" w:oddVBand="0" w:evenVBand="0" w:oddHBand="1" w:evenHBand="0" w:firstRowFirstColumn="0" w:firstRowLastColumn="0" w:lastRowFirstColumn="0" w:lastRowLastColumn="0"/>
           <w:trHeight w:val="290"/>
+          <w:jc w:val="center"/>
         </w:trPr>
         <w:tc>
           <w:tcPr>
             <w:cnfStyle w:val="001000000000" w:firstRow="0" w:lastRow="0" w:firstColumn="1" w:lastColumn="0" w:oddVBand="0" w:evenVBand="0" w:oddHBand="0" w:evenHBand="0" w:firstRowFirstColumn="0" w:firstRowLastColumn="0" w:lastRowFirstColumn="0" w:lastRowLastColumn="0"/>
-            <w:tcW w:w="3060" w:type="dxa"/>
-            <w:noWrap/>
-            <w:hideMark/>
-          </w:tcPr>
-          <w:p>
-            <w:pPr>
-              <w:spacing w:line="240" w:lineRule="auto"/>
-              <w:rPr>
-                <w:rFonts w:ascii="Calibri" w:eastAsia="Times New Roman" w:hAnsi="Calibri" w:cs="Calibri"/>
-                <w:color w:val="000000"/>
-              </w:rPr>
-            </w:pPr>
-            <w:r>
-              <w:rPr>
-                <w:rFonts w:ascii="Calibri" w:eastAsia="Times New Roman" w:hAnsi="Calibri" w:cs="Calibri"/>
-                <w:color w:val="000000"/>
+            <w:tcW w:w="3595" w:type="dxa"/>
+            <w:gridSpan w:val="2"/>
+            <w:tcBorders>
+              <w:left w:val="single" w:sz="4" w:space="0" w:color="auto"/>
+            </w:tcBorders>
+            <w:noWrap/>
+            <w:hideMark/>
+          </w:tcPr>
+          <w:p>
+            <w:pPr>
+              <w:spacing w:line="240" w:lineRule="auto"/>
+              <w:rPr>
+                <w:rFonts w:ascii="Times New Roman" w:eastAsia="Times New Roman" w:hAnsi="Times New Roman" w:cs="Times New Roman"/>
+                <w:color w:val="000000"/>
+                <w:sz w:val="24"/>
+                <w:szCs w:val="24"/>
+              </w:rPr>
+            </w:pPr>
+            <w:r>
+              <w:rPr>
+                <w:rFonts w:ascii="Times New Roman" w:eastAsia="Times New Roman" w:hAnsi="Times New Roman" w:cs="Times New Roman"/>
+                <w:color w:val="000000"/>
+                <w:sz w:val="24"/>
+                <w:szCs w:val="24"/>
               </w:rPr>
               <w:t>Residual</w:t>
             </w:r>
@@ -1008,7 +1282,8 @@
         </w:tc>
         <w:tc>
           <w:tcPr>
-            <w:tcW w:w="943" w:type="dxa"/>
+            <w:tcW w:w="1290" w:type="dxa"/>
+            <w:gridSpan w:val="2"/>
             <w:noWrap/>
             <w:vAlign w:val="center"/>
             <w:hideMark/>
@@ -1018,14 +1293,18 @@
               <w:spacing w:line="240" w:lineRule="auto"/>
               <w:cnfStyle w:val="000000100000" w:firstRow="0" w:lastRow="0" w:firstColumn="0" w:lastColumn="0" w:oddVBand="0" w:evenVBand="0" w:oddHBand="1" w:evenHBand="0" w:firstRowFirstColumn="0" w:firstRowLastColumn="0" w:lastRowFirstColumn="0" w:lastRowLastColumn="0"/>
               <w:rPr>
-                <w:rFonts w:ascii="Calibri" w:eastAsia="Times New Roman" w:hAnsi="Calibri" w:cs="Calibri"/>
-                <w:color w:val="000000"/>
-              </w:rPr>
-            </w:pPr>
-            <w:r>
-              <w:rPr>
-                <w:rFonts w:ascii="Calibri" w:eastAsia="Times New Roman" w:hAnsi="Calibri" w:cs="Calibri"/>
-                <w:color w:val="000000"/>
+                <w:rFonts w:ascii="Times New Roman" w:eastAsia="Times New Roman" w:hAnsi="Times New Roman" w:cs="Times New Roman"/>
+                <w:color w:val="000000"/>
+                <w:sz w:val="24"/>
+                <w:szCs w:val="24"/>
+              </w:rPr>
+            </w:pPr>
+            <w:r>
+              <w:rPr>
+                <w:rFonts w:ascii="Times New Roman" w:eastAsia="Times New Roman" w:hAnsi="Times New Roman" w:cs="Times New Roman"/>
+                <w:color w:val="000000"/>
+                <w:sz w:val="24"/>
+                <w:szCs w:val="24"/>
               </w:rPr>
               <w:t>0.0418</w:t>
             </w:r>
@@ -1033,24 +1312,31 @@
         </w:tc>
         <w:tc>
           <w:tcPr>
-            <w:tcW w:w="1090" w:type="dxa"/>
+            <w:tcW w:w="1290" w:type="dxa"/>
+            <w:gridSpan w:val="2"/>
             <w:noWrap/>
             <w:vAlign w:val="center"/>
             <w:hideMark/>
           </w:tcPr>
           <w:p>
             <w:pPr>
+              <w:spacing w:line="240" w:lineRule="auto"/>
               <w:cnfStyle w:val="000000100000" w:firstRow="0" w:lastRow="0" w:firstColumn="0" w:lastColumn="0" w:oddVBand="0" w:evenVBand="0" w:oddHBand="1" w:evenHBand="0" w:firstRowFirstColumn="0" w:firstRowLastColumn="0" w:lastRowFirstColumn="0" w:lastRowLastColumn="0"/>
               <w:rPr>
-                <w:rFonts w:ascii="Calibri" w:eastAsia="Times New Roman" w:hAnsi="Calibri" w:cs="Calibri"/>
-                <w:color w:val="000000"/>
-              </w:rPr>
-            </w:pPr>
-          </w:p>
-        </w:tc>
-        <w:tc>
-          <w:tcPr>
-            <w:tcW w:w="960" w:type="dxa"/>
+                <w:rFonts w:ascii="Times New Roman" w:eastAsia="Times New Roman" w:hAnsi="Times New Roman" w:cs="Times New Roman"/>
+                <w:color w:val="000000"/>
+                <w:sz w:val="24"/>
+                <w:szCs w:val="24"/>
+              </w:rPr>
+            </w:pPr>
+          </w:p>
+        </w:tc>
+        <w:tc>
+          <w:tcPr>
+            <w:tcW w:w="1290" w:type="dxa"/>
+            <w:tcBorders>
+              <w:right w:val="single" w:sz="4" w:space="0" w:color="auto"/>
+            </w:tcBorders>
             <w:noWrap/>
             <w:vAlign w:val="center"/>
             <w:hideMark/>
@@ -1060,8 +1346,9 @@
               <w:spacing w:line="240" w:lineRule="auto"/>
               <w:cnfStyle w:val="000000100000" w:firstRow="0" w:lastRow="0" w:firstColumn="0" w:lastColumn="0" w:oddVBand="0" w:evenVBand="0" w:oddHBand="1" w:evenHBand="0" w:firstRowFirstColumn="0" w:firstRowLastColumn="0" w:lastRowFirstColumn="0" w:lastRowLastColumn="0"/>
               <w:rPr>
-                <w:sz w:val="20"/>
-                <w:szCs w:val="20"/>
+                <w:rFonts w:ascii="Times New Roman" w:eastAsia="Times New Roman" w:hAnsi="Times New Roman" w:cs="Times New Roman"/>
+                <w:sz w:val="24"/>
+                <w:szCs w:val="24"/>
               </w:rPr>
             </w:pPr>
           </w:p>
@@ -1070,26 +1357,36 @@
       <w:tr>
         <w:trPr>
           <w:trHeight w:val="290"/>
+          <w:jc w:val="center"/>
         </w:trPr>
         <w:tc>
           <w:tcPr>
             <w:cnfStyle w:val="001000000000" w:firstRow="0" w:lastRow="0" w:firstColumn="1" w:lastColumn="0" w:oddVBand="0" w:evenVBand="0" w:oddHBand="0" w:evenHBand="0" w:firstRowFirstColumn="0" w:firstRowLastColumn="0" w:lastRowFirstColumn="0" w:lastRowLastColumn="0"/>
-            <w:tcW w:w="3060" w:type="dxa"/>
-            <w:noWrap/>
-            <w:hideMark/>
-          </w:tcPr>
-          <w:p>
-            <w:pPr>
-              <w:spacing w:line="240" w:lineRule="auto"/>
-              <w:rPr>
-                <w:rFonts w:ascii="Calibri" w:eastAsia="Times New Roman" w:hAnsi="Calibri" w:cs="Calibri"/>
-                <w:color w:val="000000"/>
-              </w:rPr>
-            </w:pPr>
-            <w:r>
-              <w:rPr>
-                <w:rFonts w:ascii="Calibri" w:eastAsia="Times New Roman" w:hAnsi="Calibri" w:cs="Calibri"/>
-                <w:color w:val="000000"/>
+            <w:tcW w:w="3595" w:type="dxa"/>
+            <w:gridSpan w:val="2"/>
+            <w:tcBorders>
+              <w:left w:val="single" w:sz="4" w:space="0" w:color="auto"/>
+              <w:bottom w:val="single" w:sz="4" w:space="0" w:color="auto"/>
+            </w:tcBorders>
+            <w:noWrap/>
+            <w:hideMark/>
+          </w:tcPr>
+          <w:p>
+            <w:pPr>
+              <w:spacing w:line="240" w:lineRule="auto"/>
+              <w:rPr>
+                <w:rFonts w:ascii="Times New Roman" w:eastAsia="Times New Roman" w:hAnsi="Times New Roman" w:cs="Times New Roman"/>
+                <w:color w:val="000000"/>
+                <w:sz w:val="24"/>
+                <w:szCs w:val="24"/>
+              </w:rPr>
+            </w:pPr>
+            <w:r>
+              <w:rPr>
+                <w:rFonts w:ascii="Times New Roman" w:eastAsia="Times New Roman" w:hAnsi="Times New Roman" w:cs="Times New Roman"/>
+                <w:color w:val="000000"/>
+                <w:sz w:val="24"/>
+                <w:szCs w:val="24"/>
               </w:rPr>
               <w:t>Total</w:t>
             </w:r>
@@ -1097,7 +1394,11 @@
         </w:tc>
         <w:tc>
           <w:tcPr>
-            <w:tcW w:w="943" w:type="dxa"/>
+            <w:tcW w:w="1290" w:type="dxa"/>
+            <w:gridSpan w:val="2"/>
+            <w:tcBorders>
+              <w:bottom w:val="single" w:sz="4" w:space="0" w:color="auto"/>
+            </w:tcBorders>
             <w:noWrap/>
             <w:vAlign w:val="center"/>
             <w:hideMark/>
@@ -1107,14 +1408,18 @@
               <w:spacing w:line="240" w:lineRule="auto"/>
               <w:cnfStyle w:val="000000000000" w:firstRow="0" w:lastRow="0" w:firstColumn="0" w:lastColumn="0" w:oddVBand="0" w:evenVBand="0" w:oddHBand="0" w:evenHBand="0" w:firstRowFirstColumn="0" w:firstRowLastColumn="0" w:lastRowFirstColumn="0" w:lastRowLastColumn="0"/>
               <w:rPr>
-                <w:rFonts w:ascii="Calibri" w:eastAsia="Times New Roman" w:hAnsi="Calibri" w:cs="Calibri"/>
-                <w:color w:val="000000"/>
-              </w:rPr>
-            </w:pPr>
-            <w:r>
-              <w:rPr>
-                <w:rFonts w:ascii="Calibri" w:eastAsia="Times New Roman" w:hAnsi="Calibri" w:cs="Calibri"/>
-                <w:color w:val="000000"/>
+                <w:rFonts w:ascii="Times New Roman" w:eastAsia="Times New Roman" w:hAnsi="Times New Roman" w:cs="Times New Roman"/>
+                <w:color w:val="000000"/>
+                <w:sz w:val="24"/>
+                <w:szCs w:val="24"/>
+              </w:rPr>
+            </w:pPr>
+            <w:r>
+              <w:rPr>
+                <w:rFonts w:ascii="Times New Roman" w:eastAsia="Times New Roman" w:hAnsi="Times New Roman" w:cs="Times New Roman"/>
+                <w:color w:val="000000"/>
+                <w:sz w:val="24"/>
+                <w:szCs w:val="24"/>
               </w:rPr>
               <w:t>1</w:t>
             </w:r>
@@ -1122,23 +1427,35 @@
         </w:tc>
         <w:tc>
           <w:tcPr>
-            <w:tcW w:w="1090" w:type="dxa"/>
-            <w:noWrap/>
-            <w:hideMark/>
-          </w:tcPr>
-          <w:p>
-            <w:pPr>
+            <w:tcW w:w="1290" w:type="dxa"/>
+            <w:gridSpan w:val="2"/>
+            <w:tcBorders>
+              <w:bottom w:val="single" w:sz="4" w:space="0" w:color="auto"/>
+            </w:tcBorders>
+            <w:noWrap/>
+            <w:hideMark/>
+          </w:tcPr>
+          <w:p>
+            <w:pPr>
+              <w:spacing w:line="240" w:lineRule="auto"/>
+              <w:jc w:val="right"/>
               <w:cnfStyle w:val="000000000000" w:firstRow="0" w:lastRow="0" w:firstColumn="0" w:lastColumn="0" w:oddVBand="0" w:evenVBand="0" w:oddHBand="0" w:evenHBand="0" w:firstRowFirstColumn="0" w:firstRowLastColumn="0" w:lastRowFirstColumn="0" w:lastRowLastColumn="0"/>
               <w:rPr>
-                <w:rFonts w:ascii="Calibri" w:eastAsia="Times New Roman" w:hAnsi="Calibri" w:cs="Calibri"/>
-                <w:color w:val="000000"/>
-              </w:rPr>
-            </w:pPr>
-          </w:p>
-        </w:tc>
-        <w:tc>
-          <w:tcPr>
-            <w:tcW w:w="960" w:type="dxa"/>
+                <w:rFonts w:ascii="Times New Roman" w:eastAsia="Times New Roman" w:hAnsi="Times New Roman" w:cs="Times New Roman"/>
+                <w:color w:val="000000"/>
+                <w:sz w:val="24"/>
+                <w:szCs w:val="24"/>
+              </w:rPr>
+            </w:pPr>
+          </w:p>
+        </w:tc>
+        <w:tc>
+          <w:tcPr>
+            <w:tcW w:w="1290" w:type="dxa"/>
+            <w:tcBorders>
+              <w:bottom w:val="single" w:sz="4" w:space="0" w:color="auto"/>
+              <w:right w:val="single" w:sz="4" w:space="0" w:color="auto"/>
+            </w:tcBorders>
             <w:noWrap/>
             <w:hideMark/>
           </w:tcPr>
@@ -1147,8 +1464,9 @@
               <w:spacing w:line="240" w:lineRule="auto"/>
               <w:cnfStyle w:val="000000000000" w:firstRow="0" w:lastRow="0" w:firstColumn="0" w:lastColumn="0" w:oddVBand="0" w:evenVBand="0" w:oddHBand="0" w:evenHBand="0" w:firstRowFirstColumn="0" w:firstRowLastColumn="0" w:lastRowFirstColumn="0" w:lastRowLastColumn="0"/>
               <w:rPr>
-                <w:sz w:val="20"/>
-                <w:szCs w:val="20"/>
+                <w:rFonts w:ascii="Times New Roman" w:eastAsia="Times New Roman" w:hAnsi="Times New Roman" w:cs="Times New Roman"/>
+                <w:sz w:val="24"/>
+                <w:szCs w:val="24"/>
               </w:rPr>
             </w:pPr>
           </w:p>
@@ -1158,85 +1476,57 @@
         <w:trPr>
           <w:cnfStyle w:val="000000100000" w:firstRow="0" w:lastRow="0" w:firstColumn="0" w:lastColumn="0" w:oddVBand="0" w:evenVBand="0" w:oddHBand="1" w:evenHBand="0" w:firstRowFirstColumn="0" w:firstRowLastColumn="0" w:lastRowFirstColumn="0" w:lastRowLastColumn="0"/>
           <w:trHeight w:val="290"/>
+          <w:jc w:val="center"/>
         </w:trPr>
         <w:tc>
           <w:tcPr>
             <w:cnfStyle w:val="001000000000" w:firstRow="0" w:lastRow="0" w:firstColumn="1" w:lastColumn="0" w:oddVBand="0" w:evenVBand="0" w:oddHBand="0" w:evenHBand="0" w:firstRowFirstColumn="0" w:firstRowLastColumn="0" w:lastRowFirstColumn="0" w:lastRowLastColumn="0"/>
-            <w:tcW w:w="3060" w:type="dxa"/>
-            <w:noWrap/>
-            <w:hideMark/>
-          </w:tcPr>
-          <w:p>
-            <w:pPr>
-              <w:spacing w:line="240" w:lineRule="auto"/>
-              <w:rPr>
-                <w:sz w:val="20"/>
-                <w:szCs w:val="20"/>
-              </w:rPr>
-            </w:pPr>
-          </w:p>
-        </w:tc>
-        <w:tc>
-          <w:tcPr>
-            <w:tcW w:w="943" w:type="dxa"/>
-            <w:noWrap/>
-            <w:hideMark/>
-          </w:tcPr>
-          <w:p>
-            <w:pPr>
-              <w:spacing w:line="240" w:lineRule="auto"/>
-              <w:cnfStyle w:val="000000100000" w:firstRow="0" w:lastRow="0" w:firstColumn="0" w:lastColumn="0" w:oddVBand="0" w:evenVBand="0" w:oddHBand="1" w:evenHBand="0" w:firstRowFirstColumn="0" w:firstRowLastColumn="0" w:lastRowFirstColumn="0" w:lastRowLastColumn="0"/>
-              <w:rPr>
-                <w:sz w:val="20"/>
-                <w:szCs w:val="20"/>
-              </w:rPr>
-            </w:pPr>
-          </w:p>
-        </w:tc>
-        <w:tc>
-          <w:tcPr>
-            <w:tcW w:w="1090" w:type="dxa"/>
-            <w:noWrap/>
-            <w:hideMark/>
-          </w:tcPr>
-          <w:p>
-            <w:pPr>
-              <w:spacing w:line="240" w:lineRule="auto"/>
-              <w:cnfStyle w:val="000000100000" w:firstRow="0" w:lastRow="0" w:firstColumn="0" w:lastColumn="0" w:oddVBand="0" w:evenVBand="0" w:oddHBand="1" w:evenHBand="0" w:firstRowFirstColumn="0" w:firstRowLastColumn="0" w:lastRowFirstColumn="0" w:lastRowLastColumn="0"/>
-              <w:rPr>
-                <w:sz w:val="20"/>
-                <w:szCs w:val="20"/>
-              </w:rPr>
-            </w:pPr>
-          </w:p>
-        </w:tc>
-        <w:tc>
-          <w:tcPr>
-            <w:tcW w:w="960" w:type="dxa"/>
-            <w:noWrap/>
-            <w:hideMark/>
-          </w:tcPr>
-          <w:p>
-            <w:pPr>
-              <w:spacing w:line="240" w:lineRule="auto"/>
-              <w:cnfStyle w:val="000000100000" w:firstRow="0" w:lastRow="0" w:firstColumn="0" w:lastColumn="0" w:oddVBand="0" w:evenVBand="0" w:oddHBand="1" w:evenHBand="0" w:firstRowFirstColumn="0" w:firstRowLastColumn="0" w:lastRowFirstColumn="0" w:lastRowLastColumn="0"/>
-              <w:rPr>
-                <w:sz w:val="20"/>
-                <w:szCs w:val="20"/>
-              </w:rPr>
-            </w:pPr>
+            <w:tcW w:w="7465" w:type="dxa"/>
+            <w:gridSpan w:val="7"/>
+            <w:tcBorders>
+              <w:left w:val="single" w:sz="4" w:space="0" w:color="auto"/>
+              <w:right w:val="single" w:sz="4" w:space="0" w:color="auto"/>
+            </w:tcBorders>
+            <w:shd w:val="clear" w:color="auto" w:fill="FFFFFF" w:themeFill="background1"/>
+            <w:noWrap/>
+            <w:hideMark/>
+          </w:tcPr>
+          <w:p>
+            <w:pPr>
+              <w:spacing w:line="240" w:lineRule="auto"/>
+              <w:rPr>
+                <w:rFonts w:ascii="Times New Roman" w:eastAsia="Times New Roman" w:hAnsi="Times New Roman" w:cs="Times New Roman"/>
+                <w:color w:val="000000"/>
+                <w:sz w:val="24"/>
+                <w:szCs w:val="24"/>
+              </w:rPr>
+            </w:pPr>
+            <w:r>
+              <w:rPr>
+                <w:rFonts w:ascii="Times New Roman" w:eastAsia="Times New Roman" w:hAnsi="Times New Roman" w:cs="Times New Roman"/>
+                <w:color w:val="000000"/>
+                <w:sz w:val="24"/>
+                <w:szCs w:val="24"/>
+              </w:rPr>
+              <w:t>Pairwise PERMANOVA comparisons by substrate</w:t>
+            </w:r>
           </w:p>
         </w:tc>
       </w:tr>
       <w:tr>
         <w:trPr>
           <w:trHeight w:val="290"/>
+          <w:jc w:val="center"/>
         </w:trPr>
         <w:tc>
           <w:tcPr>
             <w:cnfStyle w:val="001000000000" w:firstRow="0" w:lastRow="0" w:firstColumn="1" w:lastColumn="0" w:oddVBand="0" w:evenVBand="0" w:oddHBand="0" w:evenHBand="0" w:firstRowFirstColumn="0" w:firstRowLastColumn="0" w:lastRowFirstColumn="0" w:lastRowLastColumn="0"/>
-            <w:tcW w:w="6053" w:type="dxa"/>
-            <w:gridSpan w:val="4"/>
+            <w:tcW w:w="1673" w:type="dxa"/>
+            <w:tcBorders>
+              <w:left w:val="single" w:sz="4" w:space="0" w:color="auto"/>
+              <w:bottom w:val="single" w:sz="4" w:space="0" w:color="auto"/>
+            </w:tcBorders>
+            <w:shd w:val="clear" w:color="auto" w:fill="FFFFFF" w:themeFill="background1"/>
             <w:noWrap/>
             <w:hideMark/>
           </w:tcPr>
@@ -1245,16 +1535,123 @@
               <w:spacing w:line="240" w:lineRule="auto"/>
               <w:jc w:val="center"/>
               <w:rPr>
-                <w:rFonts w:ascii="Calibri" w:eastAsia="Times New Roman" w:hAnsi="Calibri" w:cs="Calibri"/>
-                <w:color w:val="000000"/>
-              </w:rPr>
-            </w:pPr>
-            <w:r>
-              <w:rPr>
-                <w:rFonts w:ascii="Calibri" w:eastAsia="Times New Roman" w:hAnsi="Calibri" w:cs="Calibri"/>
-                <w:color w:val="000000"/>
-              </w:rPr>
-              <w:t>Pairwise PERMANOVA comparisons by substrate</w:t>
+                <w:rFonts w:ascii="Times New Roman" w:eastAsia="Times New Roman" w:hAnsi="Times New Roman" w:cs="Times New Roman"/>
+                <w:color w:val="000000"/>
+                <w:sz w:val="24"/>
+                <w:szCs w:val="24"/>
+              </w:rPr>
+            </w:pPr>
+          </w:p>
+        </w:tc>
+        <w:tc>
+          <w:tcPr>
+            <w:tcW w:w="1930" w:type="dxa"/>
+            <w:gridSpan w:val="2"/>
+            <w:tcBorders>
+              <w:bottom w:val="single" w:sz="4" w:space="0" w:color="auto"/>
+            </w:tcBorders>
+            <w:shd w:val="clear" w:color="auto" w:fill="FFFFFF" w:themeFill="background1"/>
+            <w:noWrap/>
+            <w:hideMark/>
+          </w:tcPr>
+          <w:p>
+            <w:pPr>
+              <w:spacing w:line="240" w:lineRule="auto"/>
+              <w:jc w:val="center"/>
+              <w:cnfStyle w:val="000000000000" w:firstRow="0" w:lastRow="0" w:firstColumn="0" w:lastColumn="0" w:oddVBand="0" w:evenVBand="0" w:oddHBand="0" w:evenHBand="0" w:firstRowFirstColumn="0" w:firstRowLastColumn="0" w:lastRowFirstColumn="0" w:lastRowLastColumn="0"/>
+              <w:rPr>
+                <w:rFonts w:ascii="Times New Roman" w:eastAsia="Times New Roman" w:hAnsi="Times New Roman" w:cs="Times New Roman"/>
+                <w:b/>
+                <w:bCs/>
+                <w:color w:val="000000"/>
+                <w:sz w:val="24"/>
+                <w:szCs w:val="24"/>
+              </w:rPr>
+            </w:pPr>
+            <w:r>
+              <w:rPr>
+                <w:rFonts w:ascii="Times New Roman" w:hAnsi="Times New Roman" w:cs="Times New Roman"/>
+                <w:b/>
+                <w:bCs/>
+                <w:sz w:val="24"/>
+                <w:szCs w:val="24"/>
+              </w:rPr>
+              <w:t>Epiphytes</w:t>
+            </w:r>
+          </w:p>
+        </w:tc>
+        <w:tc>
+          <w:tcPr>
+            <w:tcW w:w="1931" w:type="dxa"/>
+            <w:gridSpan w:val="2"/>
+            <w:tcBorders>
+              <w:bottom w:val="single" w:sz="4" w:space="0" w:color="auto"/>
+            </w:tcBorders>
+            <w:shd w:val="clear" w:color="auto" w:fill="FFFFFF" w:themeFill="background1"/>
+            <w:noWrap/>
+            <w:hideMark/>
+          </w:tcPr>
+          <w:p>
+            <w:pPr>
+              <w:spacing w:line="240" w:lineRule="auto"/>
+              <w:jc w:val="center"/>
+              <w:cnfStyle w:val="000000000000" w:firstRow="0" w:lastRow="0" w:firstColumn="0" w:lastColumn="0" w:oddVBand="0" w:evenVBand="0" w:oddHBand="0" w:evenHBand="0" w:firstRowFirstColumn="0" w:firstRowLastColumn="0" w:lastRowFirstColumn="0" w:lastRowLastColumn="0"/>
+              <w:rPr>
+                <w:rFonts w:ascii="Times New Roman" w:eastAsia="Times New Roman" w:hAnsi="Times New Roman" w:cs="Times New Roman"/>
+                <w:b/>
+                <w:bCs/>
+                <w:color w:val="000000"/>
+                <w:sz w:val="24"/>
+                <w:szCs w:val="24"/>
+              </w:rPr>
+            </w:pPr>
+            <w:r>
+              <w:rPr>
+                <w:rFonts w:ascii="Times New Roman" w:hAnsi="Times New Roman" w:cs="Times New Roman"/>
+                <w:b/>
+                <w:bCs/>
+                <w:sz w:val="24"/>
+                <w:szCs w:val="24"/>
+              </w:rPr>
+              <w:t>Litter</w:t>
+            </w:r>
+          </w:p>
+        </w:tc>
+        <w:tc>
+          <w:tcPr>
+            <w:tcW w:w="1931" w:type="dxa"/>
+            <w:gridSpan w:val="2"/>
+            <w:tcBorders>
+              <w:bottom w:val="single" w:sz="4" w:space="0" w:color="auto"/>
+              <w:right w:val="single" w:sz="4" w:space="0" w:color="auto"/>
+            </w:tcBorders>
+            <w:shd w:val="clear" w:color="auto" w:fill="FFFFFF" w:themeFill="background1"/>
+            <w:noWrap/>
+            <w:hideMark/>
+          </w:tcPr>
+          <w:p>
+            <w:pPr>
+              <w:spacing w:line="240" w:lineRule="auto"/>
+              <w:jc w:val="center"/>
+              <w:cnfStyle w:val="000000000000" w:firstRow="0" w:lastRow="0" w:firstColumn="0" w:lastColumn="0" w:oddVBand="0" w:evenVBand="0" w:oddHBand="0" w:evenHBand="0" w:firstRowFirstColumn="0" w:firstRowLastColumn="0" w:lastRowFirstColumn="0" w:lastRowLastColumn="0"/>
+              <w:rPr>
+                <w:rFonts w:ascii="Times New Roman" w:eastAsia="Times New Roman" w:hAnsi="Times New Roman" w:cs="Times New Roman"/>
+                <w:b/>
+                <w:bCs/>
+                <w:color w:val="000000"/>
+                <w:sz w:val="24"/>
+                <w:szCs w:val="24"/>
+              </w:rPr>
+            </w:pPr>
+            <w:r>
+              <w:rPr>
+                <w:rFonts w:ascii="Times New Roman" w:hAnsi="Times New Roman" w:cs="Times New Roman"/>
+                <w:b/>
+                <w:bCs/>
+                <w:sz w:val="24"/>
+                <w:szCs w:val="24"/>
+              </w:rPr>
+              <w:t>Soil</w:t>
             </w:r>
           </w:p>
         </w:tc>
@@ -1263,104 +1660,138 @@
         <w:trPr>
           <w:cnfStyle w:val="000000100000" w:firstRow="0" w:lastRow="0" w:firstColumn="0" w:lastColumn="0" w:oddVBand="0" w:evenVBand="0" w:oddHBand="1" w:evenHBand="0" w:firstRowFirstColumn="0" w:firstRowLastColumn="0" w:lastRowFirstColumn="0" w:lastRowLastColumn="0"/>
           <w:trHeight w:val="290"/>
+          <w:jc w:val="center"/>
         </w:trPr>
         <w:tc>
           <w:tcPr>
             <w:cnfStyle w:val="001000000000" w:firstRow="0" w:lastRow="0" w:firstColumn="1" w:lastColumn="0" w:oddVBand="0" w:evenVBand="0" w:oddHBand="0" w:evenHBand="0" w:firstRowFirstColumn="0" w:firstRowLastColumn="0" w:lastRowFirstColumn="0" w:lastRowLastColumn="0"/>
-            <w:tcW w:w="3060" w:type="dxa"/>
-            <w:noWrap/>
-            <w:hideMark/>
-          </w:tcPr>
-          <w:p>
-            <w:pPr>
-              <w:rPr>
-                <w:rFonts w:ascii="Calibri" w:eastAsia="Times New Roman" w:hAnsi="Calibri" w:cs="Calibri"/>
-                <w:color w:val="000000"/>
-              </w:rPr>
-            </w:pPr>
-          </w:p>
-        </w:tc>
-        <w:tc>
-          <w:tcPr>
-            <w:tcW w:w="943" w:type="dxa"/>
-            <w:noWrap/>
-            <w:hideMark/>
-          </w:tcPr>
-          <w:p>
-            <w:pPr>
-              <w:spacing w:line="240" w:lineRule="auto"/>
+            <w:tcW w:w="1673" w:type="dxa"/>
+            <w:tcBorders>
+              <w:top w:val="single" w:sz="4" w:space="0" w:color="auto"/>
+              <w:left w:val="single" w:sz="4" w:space="0" w:color="auto"/>
+            </w:tcBorders>
+            <w:shd w:val="clear" w:color="auto" w:fill="FFFFFF" w:themeFill="background1"/>
+            <w:noWrap/>
+            <w:hideMark/>
+          </w:tcPr>
+          <w:p>
+            <w:pPr>
+              <w:spacing w:line="240" w:lineRule="auto"/>
+              <w:jc w:val="center"/>
+              <w:rPr>
+                <w:rFonts w:ascii="Times New Roman" w:eastAsia="Times New Roman" w:hAnsi="Times New Roman" w:cs="Times New Roman"/>
+                <w:color w:val="000000"/>
+                <w:sz w:val="24"/>
+                <w:szCs w:val="24"/>
+              </w:rPr>
+            </w:pPr>
+            <w:r>
+              <w:rPr>
+                <w:rFonts w:ascii="Times New Roman" w:hAnsi="Times New Roman" w:cs="Times New Roman"/>
+                <w:sz w:val="24"/>
+                <w:szCs w:val="24"/>
+              </w:rPr>
+              <w:t>Endophytes</w:t>
+            </w:r>
+          </w:p>
+        </w:tc>
+        <w:tc>
+          <w:tcPr>
+            <w:tcW w:w="1930" w:type="dxa"/>
+            <w:gridSpan w:val="2"/>
+            <w:tcBorders>
+              <w:top w:val="single" w:sz="4" w:space="0" w:color="auto"/>
+            </w:tcBorders>
+            <w:shd w:val="clear" w:color="auto" w:fill="FFFFFF" w:themeFill="background1"/>
+            <w:noWrap/>
+            <w:hideMark/>
+          </w:tcPr>
+          <w:p>
+            <w:pPr>
+              <w:spacing w:line="240" w:lineRule="auto"/>
+              <w:jc w:val="center"/>
               <w:cnfStyle w:val="000000100000" w:firstRow="0" w:lastRow="0" w:firstColumn="0" w:lastColumn="0" w:oddVBand="0" w:evenVBand="0" w:oddHBand="1" w:evenHBand="0" w:firstRowFirstColumn="0" w:firstRowLastColumn="0" w:lastRowFirstColumn="0" w:lastRowLastColumn="0"/>
               <w:rPr>
-                <w:rFonts w:ascii="Calibri" w:eastAsia="Times New Roman" w:hAnsi="Calibri" w:cs="Calibri"/>
-                <w:b/>
-                <w:bCs/>
-                <w:color w:val="000000"/>
-              </w:rPr>
-            </w:pPr>
-            <w:r>
-              <w:rPr>
-                <w:rFonts w:ascii="Calibri" w:eastAsia="Times New Roman" w:hAnsi="Calibri" w:cs="Calibri"/>
-                <w:b/>
-                <w:bCs/>
-                <w:color w:val="000000"/>
-              </w:rPr>
-              <w:t>Endophytes</w:t>
-            </w:r>
-          </w:p>
-        </w:tc>
-        <w:tc>
-          <w:tcPr>
-            <w:tcW w:w="1090" w:type="dxa"/>
-            <w:noWrap/>
-            <w:hideMark/>
-          </w:tcPr>
-          <w:p>
-            <w:pPr>
-              <w:spacing w:line="240" w:lineRule="auto"/>
+                <w:rFonts w:ascii="Times New Roman" w:eastAsia="Times New Roman" w:hAnsi="Times New Roman" w:cs="Times New Roman"/>
+                <w:color w:val="000000"/>
+                <w:sz w:val="24"/>
+                <w:szCs w:val="24"/>
+              </w:rPr>
+            </w:pPr>
+            <w:r>
+              <w:rPr>
+                <w:rFonts w:ascii="Times New Roman" w:hAnsi="Times New Roman" w:cs="Times New Roman"/>
+                <w:sz w:val="24"/>
+                <w:szCs w:val="24"/>
+              </w:rPr>
+              <w:t>0.0036</w:t>
+            </w:r>
+          </w:p>
+        </w:tc>
+        <w:tc>
+          <w:tcPr>
+            <w:tcW w:w="1931" w:type="dxa"/>
+            <w:gridSpan w:val="2"/>
+            <w:tcBorders>
+              <w:top w:val="single" w:sz="4" w:space="0" w:color="auto"/>
+            </w:tcBorders>
+            <w:shd w:val="clear" w:color="auto" w:fill="FFFFFF" w:themeFill="background1"/>
+            <w:noWrap/>
+            <w:hideMark/>
+          </w:tcPr>
+          <w:p>
+            <w:pPr>
+              <w:spacing w:line="240" w:lineRule="auto"/>
+              <w:jc w:val="center"/>
               <w:cnfStyle w:val="000000100000" w:firstRow="0" w:lastRow="0" w:firstColumn="0" w:lastColumn="0" w:oddVBand="0" w:evenVBand="0" w:oddHBand="1" w:evenHBand="0" w:firstRowFirstColumn="0" w:firstRowLastColumn="0" w:lastRowFirstColumn="0" w:lastRowLastColumn="0"/>
               <w:rPr>
-                <w:rFonts w:ascii="Calibri" w:eastAsia="Times New Roman" w:hAnsi="Calibri" w:cs="Calibri"/>
-                <w:b/>
-                <w:bCs/>
-                <w:color w:val="000000"/>
-              </w:rPr>
-            </w:pPr>
-            <w:r>
-              <w:rPr>
-                <w:rFonts w:ascii="Calibri" w:eastAsia="Times New Roman" w:hAnsi="Calibri" w:cs="Calibri"/>
-                <w:b/>
-                <w:bCs/>
-                <w:color w:val="000000"/>
-              </w:rPr>
-              <w:t>Epiphytes</w:t>
-            </w:r>
-          </w:p>
-        </w:tc>
-        <w:tc>
-          <w:tcPr>
-            <w:tcW w:w="960" w:type="dxa"/>
-            <w:noWrap/>
-            <w:hideMark/>
-          </w:tcPr>
-          <w:p>
-            <w:pPr>
-              <w:spacing w:line="240" w:lineRule="auto"/>
+                <w:rFonts w:ascii="Times New Roman" w:eastAsia="Times New Roman" w:hAnsi="Times New Roman" w:cs="Times New Roman"/>
+                <w:color w:val="000000"/>
+                <w:sz w:val="24"/>
+                <w:szCs w:val="24"/>
+              </w:rPr>
+            </w:pPr>
+            <w:r>
+              <w:rPr>
+                <w:rFonts w:ascii="Times New Roman" w:hAnsi="Times New Roman" w:cs="Times New Roman"/>
+                <w:sz w:val="24"/>
+                <w:szCs w:val="24"/>
+              </w:rPr>
+              <w:t>0.004</w:t>
+            </w:r>
+          </w:p>
+        </w:tc>
+        <w:tc>
+          <w:tcPr>
+            <w:tcW w:w="1931" w:type="dxa"/>
+            <w:gridSpan w:val="2"/>
+            <w:tcBorders>
+              <w:top w:val="single" w:sz="4" w:space="0" w:color="auto"/>
+              <w:right w:val="single" w:sz="4" w:space="0" w:color="auto"/>
+            </w:tcBorders>
+            <w:shd w:val="clear" w:color="auto" w:fill="FFFFFF" w:themeFill="background1"/>
+            <w:noWrap/>
+            <w:hideMark/>
+          </w:tcPr>
+          <w:p>
+            <w:pPr>
+              <w:spacing w:line="240" w:lineRule="auto"/>
+              <w:jc w:val="center"/>
               <w:cnfStyle w:val="000000100000" w:firstRow="0" w:lastRow="0" w:firstColumn="0" w:lastColumn="0" w:oddVBand="0" w:evenVBand="0" w:oddHBand="1" w:evenHBand="0" w:firstRowFirstColumn="0" w:firstRowLastColumn="0" w:lastRowFirstColumn="0" w:lastRowLastColumn="0"/>
               <w:rPr>
-                <w:rFonts w:ascii="Calibri" w:eastAsia="Times New Roman" w:hAnsi="Calibri" w:cs="Calibri"/>
-                <w:b/>
-                <w:bCs/>
-                <w:color w:val="000000"/>
-              </w:rPr>
-            </w:pPr>
-            <w:r>
-              <w:rPr>
-                <w:rFonts w:ascii="Calibri" w:eastAsia="Times New Roman" w:hAnsi="Calibri" w:cs="Calibri"/>
-                <w:b/>
-                <w:bCs/>
-                <w:color w:val="000000"/>
-              </w:rPr>
-              <w:t>Litter</w:t>
+                <w:rFonts w:ascii="Times New Roman" w:eastAsia="Times New Roman" w:hAnsi="Times New Roman" w:cs="Times New Roman"/>
+                <w:color w:val="000000"/>
+                <w:sz w:val="24"/>
+                <w:szCs w:val="24"/>
+              </w:rPr>
+            </w:pPr>
+            <w:r>
+              <w:rPr>
+                <w:rFonts w:ascii="Times New Roman" w:hAnsi="Times New Roman" w:cs="Times New Roman"/>
+                <w:sz w:val="24"/>
+                <w:szCs w:val="24"/>
+              </w:rPr>
+              <w:t>0.0015</w:t>
             </w:r>
           </w:p>
         </w:tc>
@@ -1368,26 +1799,34 @@
       <w:tr>
         <w:trPr>
           <w:trHeight w:val="290"/>
+          <w:jc w:val="center"/>
         </w:trPr>
         <w:tc>
           <w:tcPr>
             <w:cnfStyle w:val="001000000000" w:firstRow="0" w:lastRow="0" w:firstColumn="1" w:lastColumn="0" w:oddVBand="0" w:evenVBand="0" w:oddHBand="0" w:evenHBand="0" w:firstRowFirstColumn="0" w:firstRowLastColumn="0" w:lastRowFirstColumn="0" w:lastRowLastColumn="0"/>
-            <w:tcW w:w="3060" w:type="dxa"/>
-            <w:noWrap/>
-            <w:hideMark/>
-          </w:tcPr>
-          <w:p>
-            <w:pPr>
-              <w:spacing w:line="240" w:lineRule="auto"/>
-              <w:rPr>
-                <w:rFonts w:ascii="Calibri" w:eastAsia="Times New Roman" w:hAnsi="Calibri" w:cs="Calibri"/>
-                <w:color w:val="000000"/>
-              </w:rPr>
-            </w:pPr>
-            <w:r>
-              <w:rPr>
-                <w:rFonts w:ascii="Calibri" w:eastAsia="Times New Roman" w:hAnsi="Calibri" w:cs="Calibri"/>
-                <w:color w:val="000000"/>
+            <w:tcW w:w="1673" w:type="dxa"/>
+            <w:tcBorders>
+              <w:left w:val="single" w:sz="4" w:space="0" w:color="auto"/>
+            </w:tcBorders>
+            <w:noWrap/>
+            <w:hideMark/>
+          </w:tcPr>
+          <w:p>
+            <w:pPr>
+              <w:spacing w:line="240" w:lineRule="auto"/>
+              <w:jc w:val="center"/>
+              <w:rPr>
+                <w:rFonts w:ascii="Times New Roman" w:eastAsia="Times New Roman" w:hAnsi="Times New Roman" w:cs="Times New Roman"/>
+                <w:color w:val="000000"/>
+                <w:sz w:val="24"/>
+                <w:szCs w:val="24"/>
+              </w:rPr>
+            </w:pPr>
+            <w:r>
+              <w:rPr>
+                <w:rFonts w:ascii="Times New Roman" w:hAnsi="Times New Roman" w:cs="Times New Roman"/>
+                <w:sz w:val="24"/>
+                <w:szCs w:val="24"/>
               </w:rPr>
               <w:t>Epiphytes</w:t>
             </w:r>
@@ -1395,74 +1834,91 @@
         </w:tc>
         <w:tc>
           <w:tcPr>
-            <w:tcW w:w="943" w:type="dxa"/>
-            <w:noWrap/>
-            <w:hideMark/>
-          </w:tcPr>
-          <w:p>
-            <w:pPr>
-              <w:spacing w:line="240" w:lineRule="auto"/>
-              <w:jc w:val="right"/>
+            <w:tcW w:w="1930" w:type="dxa"/>
+            <w:gridSpan w:val="2"/>
+            <w:noWrap/>
+            <w:hideMark/>
+          </w:tcPr>
+          <w:p>
+            <w:pPr>
+              <w:spacing w:line="240" w:lineRule="auto"/>
+              <w:jc w:val="center"/>
               <w:cnfStyle w:val="000000000000" w:firstRow="0" w:lastRow="0" w:firstColumn="0" w:lastColumn="0" w:oddVBand="0" w:evenVBand="0" w:oddHBand="0" w:evenHBand="0" w:firstRowFirstColumn="0" w:firstRowLastColumn="0" w:lastRowFirstColumn="0" w:lastRowLastColumn="0"/>
               <w:rPr>
-                <w:rFonts w:ascii="Calibri" w:eastAsia="Times New Roman" w:hAnsi="Calibri" w:cs="Calibri"/>
-                <w:color w:val="000000"/>
-              </w:rPr>
-            </w:pPr>
-            <w:r>
-              <w:rPr>
-                <w:rFonts w:ascii="Calibri" w:eastAsia="Times New Roman" w:hAnsi="Calibri" w:cs="Calibri"/>
-                <w:color w:val="000000"/>
-              </w:rPr>
-              <w:t>0.0036</w:t>
-            </w:r>
-          </w:p>
-        </w:tc>
-        <w:tc>
-          <w:tcPr>
-            <w:tcW w:w="1090" w:type="dxa"/>
-            <w:noWrap/>
-            <w:hideMark/>
-          </w:tcPr>
-          <w:p>
-            <w:pPr>
-              <w:spacing w:line="240" w:lineRule="auto"/>
+                <w:rFonts w:ascii="Times New Roman" w:eastAsia="Times New Roman" w:hAnsi="Times New Roman" w:cs="Times New Roman"/>
+                <w:color w:val="000000"/>
+                <w:sz w:val="24"/>
+                <w:szCs w:val="24"/>
+              </w:rPr>
+            </w:pPr>
+            <w:r>
+              <w:rPr>
+                <w:rFonts w:ascii="Times New Roman" w:hAnsi="Times New Roman" w:cs="Times New Roman"/>
+                <w:sz w:val="24"/>
+                <w:szCs w:val="24"/>
+              </w:rPr>
+              <w:t>-</w:t>
+            </w:r>
+          </w:p>
+        </w:tc>
+        <w:tc>
+          <w:tcPr>
+            <w:tcW w:w="1931" w:type="dxa"/>
+            <w:gridSpan w:val="2"/>
+            <w:noWrap/>
+            <w:hideMark/>
+          </w:tcPr>
+          <w:p>
+            <w:pPr>
+              <w:spacing w:line="240" w:lineRule="auto"/>
+              <w:jc w:val="center"/>
               <w:cnfStyle w:val="000000000000" w:firstRow="0" w:lastRow="0" w:firstColumn="0" w:lastColumn="0" w:oddVBand="0" w:evenVBand="0" w:oddHBand="0" w:evenHBand="0" w:firstRowFirstColumn="0" w:firstRowLastColumn="0" w:lastRowFirstColumn="0" w:lastRowLastColumn="0"/>
               <w:rPr>
-                <w:rFonts w:ascii="Calibri" w:eastAsia="Times New Roman" w:hAnsi="Calibri" w:cs="Calibri"/>
-                <w:color w:val="000000"/>
-              </w:rPr>
-            </w:pPr>
-            <w:r>
-              <w:rPr>
-                <w:rFonts w:ascii="Calibri" w:eastAsia="Times New Roman" w:hAnsi="Calibri" w:cs="Calibri"/>
-                <w:color w:val="000000"/>
-              </w:rPr>
-              <w:t>-</w:t>
-            </w:r>
-          </w:p>
-        </w:tc>
-        <w:tc>
-          <w:tcPr>
-            <w:tcW w:w="960" w:type="dxa"/>
-            <w:noWrap/>
-            <w:hideMark/>
-          </w:tcPr>
-          <w:p>
-            <w:pPr>
-              <w:spacing w:line="240" w:lineRule="auto"/>
+                <w:rFonts w:ascii="Times New Roman" w:eastAsia="Times New Roman" w:hAnsi="Times New Roman" w:cs="Times New Roman"/>
+                <w:color w:val="000000"/>
+                <w:sz w:val="24"/>
+                <w:szCs w:val="24"/>
+              </w:rPr>
+            </w:pPr>
+            <w:r>
+              <w:rPr>
+                <w:rFonts w:ascii="Times New Roman" w:hAnsi="Times New Roman" w:cs="Times New Roman"/>
+                <w:sz w:val="24"/>
+                <w:szCs w:val="24"/>
+              </w:rPr>
+              <w:t>0.0015</w:t>
+            </w:r>
+          </w:p>
+        </w:tc>
+        <w:tc>
+          <w:tcPr>
+            <w:tcW w:w="1931" w:type="dxa"/>
+            <w:gridSpan w:val="2"/>
+            <w:tcBorders>
+              <w:right w:val="single" w:sz="4" w:space="0" w:color="auto"/>
+            </w:tcBorders>
+            <w:noWrap/>
+            <w:hideMark/>
+          </w:tcPr>
+          <w:p>
+            <w:pPr>
+              <w:spacing w:line="240" w:lineRule="auto"/>
+              <w:jc w:val="center"/>
               <w:cnfStyle w:val="000000000000" w:firstRow="0" w:lastRow="0" w:firstColumn="0" w:lastColumn="0" w:oddVBand="0" w:evenVBand="0" w:oddHBand="0" w:evenHBand="0" w:firstRowFirstColumn="0" w:firstRowLastColumn="0" w:lastRowFirstColumn="0" w:lastRowLastColumn="0"/>
               <w:rPr>
-                <w:rFonts w:ascii="Calibri" w:eastAsia="Times New Roman" w:hAnsi="Calibri" w:cs="Calibri"/>
-                <w:color w:val="000000"/>
-              </w:rPr>
-            </w:pPr>
-            <w:r>
-              <w:rPr>
-                <w:rFonts w:ascii="Calibri" w:eastAsia="Times New Roman" w:hAnsi="Calibri" w:cs="Calibri"/>
-                <w:color w:val="000000"/>
-              </w:rPr>
-              <w:t>-</w:t>
+                <w:rFonts w:ascii="Times New Roman" w:eastAsia="Times New Roman" w:hAnsi="Times New Roman" w:cs="Times New Roman"/>
+                <w:color w:val="000000"/>
+                <w:sz w:val="24"/>
+                <w:szCs w:val="24"/>
+              </w:rPr>
+            </w:pPr>
+            <w:r>
+              <w:rPr>
+                <w:rFonts w:ascii="Times New Roman" w:hAnsi="Times New Roman" w:cs="Times New Roman"/>
+                <w:sz w:val="24"/>
+                <w:szCs w:val="24"/>
+              </w:rPr>
+              <w:t>0.0015</w:t>
             </w:r>
           </w:p>
         </w:tc>
@@ -1471,26 +1927,36 @@
         <w:trPr>
           <w:cnfStyle w:val="000000100000" w:firstRow="0" w:lastRow="0" w:firstColumn="0" w:lastColumn="0" w:oddVBand="0" w:evenVBand="0" w:oddHBand="1" w:evenHBand="0" w:firstRowFirstColumn="0" w:firstRowLastColumn="0" w:lastRowFirstColumn="0" w:lastRowLastColumn="0"/>
           <w:trHeight w:val="290"/>
+          <w:jc w:val="center"/>
         </w:trPr>
         <w:tc>
           <w:tcPr>
             <w:cnfStyle w:val="001000000000" w:firstRow="0" w:lastRow="0" w:firstColumn="1" w:lastColumn="0" w:oddVBand="0" w:evenVBand="0" w:oddHBand="0" w:evenHBand="0" w:firstRowFirstColumn="0" w:firstRowLastColumn="0" w:lastRowFirstColumn="0" w:lastRowLastColumn="0"/>
-            <w:tcW w:w="3060" w:type="dxa"/>
-            <w:noWrap/>
-            <w:hideMark/>
-          </w:tcPr>
-          <w:p>
-            <w:pPr>
-              <w:spacing w:line="240" w:lineRule="auto"/>
-              <w:rPr>
-                <w:rFonts w:ascii="Calibri" w:eastAsia="Times New Roman" w:hAnsi="Calibri" w:cs="Calibri"/>
-                <w:color w:val="000000"/>
-              </w:rPr>
-            </w:pPr>
-            <w:r>
-              <w:rPr>
-                <w:rFonts w:ascii="Calibri" w:eastAsia="Times New Roman" w:hAnsi="Calibri" w:cs="Calibri"/>
-                <w:color w:val="000000"/>
+            <w:tcW w:w="1673" w:type="dxa"/>
+            <w:tcBorders>
+              <w:left w:val="single" w:sz="4" w:space="0" w:color="auto"/>
+              <w:bottom w:val="single" w:sz="4" w:space="0" w:color="auto"/>
+            </w:tcBorders>
+            <w:shd w:val="clear" w:color="auto" w:fill="FFFFFF" w:themeFill="background1"/>
+            <w:noWrap/>
+            <w:hideMark/>
+          </w:tcPr>
+          <w:p>
+            <w:pPr>
+              <w:spacing w:line="240" w:lineRule="auto"/>
+              <w:jc w:val="center"/>
+              <w:rPr>
+                <w:rFonts w:ascii="Times New Roman" w:eastAsia="Times New Roman" w:hAnsi="Times New Roman" w:cs="Times New Roman"/>
+                <w:color w:val="000000"/>
+                <w:sz w:val="24"/>
+                <w:szCs w:val="24"/>
+              </w:rPr>
+            </w:pPr>
+            <w:r>
+              <w:rPr>
+                <w:rFonts w:ascii="Times New Roman" w:hAnsi="Times New Roman" w:cs="Times New Roman"/>
+                <w:sz w:val="24"/>
+                <w:szCs w:val="24"/>
               </w:rPr>
               <w:t>Litter</w:t>
             </w:r>
@@ -1498,177 +1964,100 @@
         </w:tc>
         <w:tc>
           <w:tcPr>
-            <w:tcW w:w="943" w:type="dxa"/>
-            <w:noWrap/>
-            <w:hideMark/>
-          </w:tcPr>
-          <w:p>
-            <w:pPr>
-              <w:spacing w:line="240" w:lineRule="auto"/>
-              <w:jc w:val="right"/>
+            <w:tcW w:w="1930" w:type="dxa"/>
+            <w:gridSpan w:val="2"/>
+            <w:tcBorders>
+              <w:bottom w:val="single" w:sz="4" w:space="0" w:color="auto"/>
+            </w:tcBorders>
+            <w:shd w:val="clear" w:color="auto" w:fill="FFFFFF" w:themeFill="background1"/>
+            <w:noWrap/>
+            <w:hideMark/>
+          </w:tcPr>
+          <w:p>
+            <w:pPr>
+              <w:spacing w:line="240" w:lineRule="auto"/>
+              <w:jc w:val="center"/>
               <w:cnfStyle w:val="000000100000" w:firstRow="0" w:lastRow="0" w:firstColumn="0" w:lastColumn="0" w:oddVBand="0" w:evenVBand="0" w:oddHBand="1" w:evenHBand="0" w:firstRowFirstColumn="0" w:firstRowLastColumn="0" w:lastRowFirstColumn="0" w:lastRowLastColumn="0"/>
               <w:rPr>
-                <w:rFonts w:ascii="Calibri" w:eastAsia="Times New Roman" w:hAnsi="Calibri" w:cs="Calibri"/>
-                <w:color w:val="000000"/>
-              </w:rPr>
-            </w:pPr>
-            <w:r>
-              <w:rPr>
-                <w:rFonts w:ascii="Calibri" w:eastAsia="Times New Roman" w:hAnsi="Calibri" w:cs="Calibri"/>
-                <w:color w:val="000000"/>
-              </w:rPr>
-              <w:t>0.004</w:t>
-            </w:r>
-          </w:p>
-        </w:tc>
-        <w:tc>
-          <w:tcPr>
-            <w:tcW w:w="1090" w:type="dxa"/>
-            <w:noWrap/>
-            <w:hideMark/>
-          </w:tcPr>
-          <w:p>
-            <w:pPr>
-              <w:spacing w:line="240" w:lineRule="auto"/>
-              <w:jc w:val="right"/>
+                <w:rFonts w:ascii="Times New Roman" w:eastAsia="Times New Roman" w:hAnsi="Times New Roman" w:cs="Times New Roman"/>
+                <w:color w:val="000000"/>
+                <w:sz w:val="24"/>
+                <w:szCs w:val="24"/>
+              </w:rPr>
+            </w:pPr>
+            <w:r>
+              <w:rPr>
+                <w:rFonts w:ascii="Times New Roman" w:hAnsi="Times New Roman" w:cs="Times New Roman"/>
+                <w:sz w:val="24"/>
+                <w:szCs w:val="24"/>
+              </w:rPr>
+              <w:t>-</w:t>
+            </w:r>
+          </w:p>
+        </w:tc>
+        <w:tc>
+          <w:tcPr>
+            <w:tcW w:w="1931" w:type="dxa"/>
+            <w:gridSpan w:val="2"/>
+            <w:tcBorders>
+              <w:bottom w:val="single" w:sz="4" w:space="0" w:color="auto"/>
+            </w:tcBorders>
+            <w:shd w:val="clear" w:color="auto" w:fill="FFFFFF" w:themeFill="background1"/>
+            <w:noWrap/>
+            <w:hideMark/>
+          </w:tcPr>
+          <w:p>
+            <w:pPr>
+              <w:spacing w:line="240" w:lineRule="auto"/>
+              <w:jc w:val="center"/>
               <w:cnfStyle w:val="000000100000" w:firstRow="0" w:lastRow="0" w:firstColumn="0" w:lastColumn="0" w:oddVBand="0" w:evenVBand="0" w:oddHBand="1" w:evenHBand="0" w:firstRowFirstColumn="0" w:firstRowLastColumn="0" w:lastRowFirstColumn="0" w:lastRowLastColumn="0"/>
               <w:rPr>
-                <w:rFonts w:ascii="Calibri" w:eastAsia="Times New Roman" w:hAnsi="Calibri" w:cs="Calibri"/>
-                <w:color w:val="000000"/>
-              </w:rPr>
-            </w:pPr>
-            <w:r>
-              <w:rPr>
-                <w:rFonts w:ascii="Calibri" w:eastAsia="Times New Roman" w:hAnsi="Calibri" w:cs="Calibri"/>
-                <w:color w:val="000000"/>
-              </w:rPr>
-              <w:t>0.0015</w:t>
-            </w:r>
-          </w:p>
-        </w:tc>
-        <w:tc>
-          <w:tcPr>
-            <w:tcW w:w="960" w:type="dxa"/>
-            <w:noWrap/>
-            <w:hideMark/>
-          </w:tcPr>
-          <w:p>
-            <w:pPr>
-              <w:spacing w:line="240" w:lineRule="auto"/>
+                <w:rFonts w:ascii="Times New Roman" w:eastAsia="Times New Roman" w:hAnsi="Times New Roman" w:cs="Times New Roman"/>
+                <w:color w:val="000000"/>
+                <w:sz w:val="24"/>
+                <w:szCs w:val="24"/>
+              </w:rPr>
+            </w:pPr>
+            <w:r>
+              <w:rPr>
+                <w:rFonts w:ascii="Times New Roman" w:hAnsi="Times New Roman" w:cs="Times New Roman"/>
+                <w:sz w:val="24"/>
+                <w:szCs w:val="24"/>
+              </w:rPr>
+              <w:t>-</w:t>
+            </w:r>
+          </w:p>
+        </w:tc>
+        <w:tc>
+          <w:tcPr>
+            <w:tcW w:w="1931" w:type="dxa"/>
+            <w:gridSpan w:val="2"/>
+            <w:tcBorders>
+              <w:bottom w:val="single" w:sz="4" w:space="0" w:color="auto"/>
+              <w:right w:val="single" w:sz="4" w:space="0" w:color="auto"/>
+            </w:tcBorders>
+            <w:shd w:val="clear" w:color="auto" w:fill="FFFFFF" w:themeFill="background1"/>
+            <w:noWrap/>
+            <w:hideMark/>
+          </w:tcPr>
+          <w:p>
+            <w:pPr>
+              <w:keepNext/>
+              <w:spacing w:line="240" w:lineRule="auto"/>
+              <w:jc w:val="center"/>
               <w:cnfStyle w:val="000000100000" w:firstRow="0" w:lastRow="0" w:firstColumn="0" w:lastColumn="0" w:oddVBand="0" w:evenVBand="0" w:oddHBand="1" w:evenHBand="0" w:firstRowFirstColumn="0" w:firstRowLastColumn="0" w:lastRowFirstColumn="0" w:lastRowLastColumn="0"/>
               <w:rPr>
-                <w:rFonts w:ascii="Calibri" w:eastAsia="Times New Roman" w:hAnsi="Calibri" w:cs="Calibri"/>
-                <w:color w:val="000000"/>
-              </w:rPr>
-            </w:pPr>
-            <w:r>
-              <w:rPr>
-                <w:rFonts w:ascii="Calibri" w:eastAsia="Times New Roman" w:hAnsi="Calibri" w:cs="Calibri"/>
-                <w:color w:val="000000"/>
-              </w:rPr>
-              <w:t>-</w:t>
-            </w:r>
-          </w:p>
-        </w:tc>
-      </w:tr>
-      <w:tr>
-        <w:trPr>
-          <w:trHeight w:val="290"/>
-        </w:trPr>
-        <w:tc>
-          <w:tcPr>
-            <w:cnfStyle w:val="001000000000" w:firstRow="0" w:lastRow="0" w:firstColumn="1" w:lastColumn="0" w:oddVBand="0" w:evenVBand="0" w:oddHBand="0" w:evenHBand="0" w:firstRowFirstColumn="0" w:firstRowLastColumn="0" w:lastRowFirstColumn="0" w:lastRowLastColumn="0"/>
-            <w:tcW w:w="3060" w:type="dxa"/>
-            <w:noWrap/>
-            <w:hideMark/>
-          </w:tcPr>
-          <w:p>
-            <w:pPr>
-              <w:spacing w:line="240" w:lineRule="auto"/>
-              <w:rPr>
-                <w:rFonts w:ascii="Calibri" w:eastAsia="Times New Roman" w:hAnsi="Calibri" w:cs="Calibri"/>
-                <w:color w:val="000000"/>
-              </w:rPr>
-            </w:pPr>
-            <w:r>
-              <w:rPr>
-                <w:rFonts w:ascii="Calibri" w:eastAsia="Times New Roman" w:hAnsi="Calibri" w:cs="Calibri"/>
-                <w:color w:val="000000"/>
-              </w:rPr>
-              <w:t>Soil</w:t>
-            </w:r>
-          </w:p>
-        </w:tc>
-        <w:tc>
-          <w:tcPr>
-            <w:tcW w:w="943" w:type="dxa"/>
-            <w:noWrap/>
-            <w:hideMark/>
-          </w:tcPr>
-          <w:p>
-            <w:pPr>
-              <w:spacing w:line="240" w:lineRule="auto"/>
-              <w:jc w:val="right"/>
-              <w:cnfStyle w:val="000000000000" w:firstRow="0" w:lastRow="0" w:firstColumn="0" w:lastColumn="0" w:oddVBand="0" w:evenVBand="0" w:oddHBand="0" w:evenHBand="0" w:firstRowFirstColumn="0" w:firstRowLastColumn="0" w:lastRowFirstColumn="0" w:lastRowLastColumn="0"/>
-              <w:rPr>
-                <w:rFonts w:ascii="Calibri" w:eastAsia="Times New Roman" w:hAnsi="Calibri" w:cs="Calibri"/>
-                <w:color w:val="000000"/>
-              </w:rPr>
-            </w:pPr>
-            <w:r>
-              <w:rPr>
-                <w:rFonts w:ascii="Calibri" w:eastAsia="Times New Roman" w:hAnsi="Calibri" w:cs="Calibri"/>
-                <w:color w:val="000000"/>
-              </w:rPr>
-              <w:t>0.0015</w:t>
-            </w:r>
-          </w:p>
-        </w:tc>
-        <w:tc>
-          <w:tcPr>
-            <w:tcW w:w="1090" w:type="dxa"/>
-            <w:noWrap/>
-            <w:hideMark/>
-          </w:tcPr>
-          <w:p>
-            <w:pPr>
-              <w:spacing w:line="240" w:lineRule="auto"/>
-              <w:jc w:val="right"/>
-              <w:cnfStyle w:val="000000000000" w:firstRow="0" w:lastRow="0" w:firstColumn="0" w:lastColumn="0" w:oddVBand="0" w:evenVBand="0" w:oddHBand="0" w:evenHBand="0" w:firstRowFirstColumn="0" w:firstRowLastColumn="0" w:lastRowFirstColumn="0" w:lastRowLastColumn="0"/>
-              <w:rPr>
-                <w:rFonts w:ascii="Calibri" w:eastAsia="Times New Roman" w:hAnsi="Calibri" w:cs="Calibri"/>
-                <w:color w:val="000000"/>
-              </w:rPr>
-            </w:pPr>
-            <w:r>
-              <w:rPr>
-                <w:rFonts w:ascii="Calibri" w:eastAsia="Times New Roman" w:hAnsi="Calibri" w:cs="Calibri"/>
-                <w:color w:val="000000"/>
-              </w:rPr>
-              <w:t>0.0015</w:t>
-            </w:r>
-          </w:p>
-        </w:tc>
-        <w:tc>
-          <w:tcPr>
-            <w:tcW w:w="960" w:type="dxa"/>
-            <w:noWrap/>
-            <w:hideMark/>
-          </w:tcPr>
-          <w:p>
-            <w:pPr>
-              <w:spacing w:line="240" w:lineRule="auto"/>
-              <w:jc w:val="right"/>
-              <w:cnfStyle w:val="000000000000" w:firstRow="0" w:lastRow="0" w:firstColumn="0" w:lastColumn="0" w:oddVBand="0" w:evenVBand="0" w:oddHBand="0" w:evenHBand="0" w:firstRowFirstColumn="0" w:firstRowLastColumn="0" w:lastRowFirstColumn="0" w:lastRowLastColumn="0"/>
-              <w:rPr>
-                <w:rFonts w:ascii="Calibri" w:eastAsia="Times New Roman" w:hAnsi="Calibri" w:cs="Calibri"/>
-                <w:color w:val="000000"/>
-              </w:rPr>
-            </w:pPr>
-            <w:r>
-              <w:rPr>
-                <w:rFonts w:ascii="Calibri" w:eastAsia="Times New Roman" w:hAnsi="Calibri" w:cs="Calibri"/>
-                <w:color w:val="000000"/>
+                <w:rFonts w:ascii="Times New Roman" w:eastAsia="Times New Roman" w:hAnsi="Times New Roman" w:cs="Times New Roman"/>
+                <w:color w:val="000000"/>
+                <w:sz w:val="24"/>
+                <w:szCs w:val="24"/>
+              </w:rPr>
+            </w:pPr>
+            <w:r>
+              <w:rPr>
+                <w:rFonts w:ascii="Times New Roman" w:hAnsi="Times New Roman" w:cs="Times New Roman"/>
+                <w:sz w:val="24"/>
+                <w:szCs w:val="24"/>
               </w:rPr>
               <w:t>0.0015</w:t>
             </w:r>
@@ -1676,59 +2065,7 @@
         </w:tc>
       </w:tr>
     </w:tbl>
-    <w:p>
-      <w:pPr>
-        <w:rPr>
-          <w:rFonts w:ascii="Arial" w:hAnsi="Arial" w:cs="Arial"/>
-          <w:b/>
-          <w:bCs/>
-        </w:rPr>
-      </w:pPr>
-    </w:p>
-    <w:p>
-      <w:r>
-        <w:rPr>
-          <w:rFonts w:ascii="Arial" w:hAnsi="Arial" w:cs="Arial"/>
-          <w:b/>
-          <w:bCs/>
-        </w:rPr>
-        <w:t>Table 1.</w:t>
-      </w:r>
-      <w:r>
-        <w:rPr>
-          <w:rFonts w:ascii="Arial" w:hAnsi="Arial" w:cs="Arial"/>
-          <w:b/>
-          <w:bCs/>
-          <w:color w:val="000000"/>
-        </w:rPr>
-        <w:t xml:space="preserve"> PERMANOVA table of substrate, host species, site, and interactions effects on fungal communities. </w:t>
-      </w:r>
-      <w:r>
-        <w:rPr>
-          <w:rFonts w:ascii="Arial" w:hAnsi="Arial" w:cs="Arial"/>
-          <w:color w:val="000000"/>
-        </w:rPr>
-        <w:t xml:space="preserve">Included are both the full model comparison and </w:t>
-      </w:r>
-      <w:r>
-        <w:rPr>
-          <w:rFonts w:ascii="Arial" w:hAnsi="Arial" w:cs="Arial"/>
-          <w:i/>
-          <w:iCs/>
-          <w:color w:val="000000"/>
-        </w:rPr>
-        <w:t>p</w:t>
-      </w:r>
-      <w:r>
-        <w:rPr>
-          <w:rFonts w:ascii="Arial" w:hAnsi="Arial" w:cs="Arial"/>
-          <w:color w:val="000000"/>
-        </w:rPr>
-        <w:t>-values from permuted pairwise tests.</w:t>
-      </w:r>
-      <w:bookmarkStart w:id="0" w:name="_GoBack"/>
-      <w:bookmarkEnd w:id="0"/>
-    </w:p>
+    <w:p/>
     <w:sectPr>
       <w:pgSz w:w="12240" w:h="15840"/>
       <w:pgMar w:top="1440" w:right="1440" w:bottom="1440" w:left="1440" w:header="720" w:footer="720" w:gutter="0"/>
@@ -1740,7 +2077,7 @@
 </file>
 
 <file path=word/styles.xml><?xml version="1.0" encoding="utf-8"?>
-<w:styles xmlns:mc="http://schemas.openxmlformats.org/markup-compatibility/2006" xmlns:r="http://schemas.openxmlformats.org/officeDocument/2006/relationships" xmlns:w="http://schemas.openxmlformats.org/wordprocessingml/2006/main" xmlns:w14="http://schemas.microsoft.com/office/word/2010/wordml" xmlns:w15="http://schemas.microsoft.com/office/word/2012/wordml" xmlns:w16cid="http://schemas.microsoft.com/office/word/2016/wordml/cid" xmlns:w16se="http://schemas.microsoft.com/office/word/2015/wordml/symex" mc:Ignorable="w14 w15 w16se w16cid">
+<w:styles xmlns:mc="http://schemas.openxmlformats.org/markup-compatibility/2006" xmlns:r="http://schemas.openxmlformats.org/officeDocument/2006/relationships" xmlns:w="http://schemas.openxmlformats.org/wordprocessingml/2006/main" xmlns:w14="http://schemas.microsoft.com/office/word/2010/wordml" xmlns:w15="http://schemas.microsoft.com/office/word/2012/wordml" xmlns:w16cex="http://schemas.microsoft.com/office/word/2018/wordml/cex" xmlns:w16cid="http://schemas.microsoft.com/office/word/2016/wordml/cid" xmlns:w16="http://schemas.microsoft.com/office/word/2018/wordml" xmlns:w16sdtdh="http://schemas.microsoft.com/office/word/2020/wordml/sdtdatahash" xmlns:w16se="http://schemas.microsoft.com/office/word/2015/wordml/symex" mc:Ignorable="w14 w15 w16se w16cid w16 w16cex w16sdtdh">
   <w:docDefaults>
     <w:rPrDefault>
       <w:rPr>
@@ -1756,7 +2093,7 @@
       </w:pPr>
     </w:pPrDefault>
   </w:docDefaults>
-  <w:latentStyles w:defLockedState="0" w:defUIPriority="99" w:defSemiHidden="0" w:defUnhideWhenUsed="0" w:defQFormat="0" w:count="377">
+  <w:latentStyles w:defLockedState="0" w:defUIPriority="99" w:defSemiHidden="0" w:defUnhideWhenUsed="0" w:defQFormat="0" w:count="376">
     <w:lsdException w:name="Normal" w:uiPriority="0" w:qFormat="1"/>
     <w:lsdException w:name="heading 1" w:uiPriority="9" w:qFormat="1"/>
     <w:lsdException w:name="heading 2" w:semiHidden="1" w:uiPriority="9" w:unhideWhenUsed="1" w:qFormat="1"/>
@@ -1862,6 +2199,7 @@
     <w:lsdException w:name="HTML Sample" w:semiHidden="1" w:unhideWhenUsed="1"/>
     <w:lsdException w:name="HTML Typewriter" w:semiHidden="1" w:unhideWhenUsed="1"/>
     <w:lsdException w:name="HTML Variable" w:semiHidden="1" w:unhideWhenUsed="1"/>
+    <w:lsdException w:name="Normal Table" w:semiHidden="1" w:unhideWhenUsed="1"/>
     <w:lsdException w:name="annotation subject" w:semiHidden="1" w:unhideWhenUsed="1"/>
     <w:lsdException w:name="No List" w:semiHidden="1" w:unhideWhenUsed="1"/>
     <w:lsdException w:name="Outline List 1" w:semiHidden="1" w:unhideWhenUsed="1"/>
@@ -1907,9 +2245,11 @@
     <w:lsdException w:name="Table Subtle 1" w:semiHidden="1" w:unhideWhenUsed="1"/>
     <w:lsdException w:name="Table Subtle 2" w:semiHidden="1" w:unhideWhenUsed="1"/>
     <w:lsdException w:name="Table Web 1" w:semiHidden="1" w:unhideWhenUsed="1"/>
+    <w:lsdException w:name="Table Web 2" w:semiHidden="1" w:unhideWhenUsed="1"/>
     <w:lsdException w:name="Table Web 3" w:semiHidden="1" w:unhideWhenUsed="1"/>
     <w:lsdException w:name="Balloon Text" w:semiHidden="1" w:unhideWhenUsed="1"/>
     <w:lsdException w:name="Table Grid" w:uiPriority="39"/>
+    <w:lsdException w:name="Table Theme" w:semiHidden="1" w:unhideWhenUsed="1"/>
     <w:lsdException w:name="Placeholder Text" w:semiHidden="1"/>
     <w:lsdException w:name="No Spacing" w:uiPriority="1" w:qFormat="1"/>
     <w:lsdException w:name="Light Shading" w:uiPriority="60"/>
@@ -2130,7 +2470,6 @@
     <w:lsdException w:name="Hashtag" w:semiHidden="1" w:unhideWhenUsed="1"/>
     <w:lsdException w:name="Unresolved Mention" w:semiHidden="1" w:unhideWhenUsed="1"/>
     <w:lsdException w:name="Smart Link" w:semiHidden="1" w:unhideWhenUsed="1"/>
-    <w:lsdException w:name="Smart Link Error" w:semiHidden="1" w:unhideWhenUsed="1"/>
   </w:latentStyles>
   <w:style w:type="paragraph" w:default="1" w:styleId="Normal">
     <w:name w:val="Normal"/>
@@ -2516,6 +2855,12 @@
 </file>
 
 <file path=customXml/item1.xml><?xml version="1.0" encoding="utf-8"?>
+<p:properties xmlns:p="http://schemas.microsoft.com/office/2006/metadata/properties" xmlns:xsi="http://www.w3.org/2001/XMLSchema-instance" xmlns:pc="http://schemas.microsoft.com/office/infopath/2007/PartnerControls">
+  <documentManagement/>
+</p:properties>
+</file>
+
+<file path=customXml/item2.xml><?xml version="1.0" encoding="utf-8"?>
 <ct:contentTypeSchema xmlns:ct="http://schemas.microsoft.com/office/2006/metadata/contentType" xmlns:ma="http://schemas.microsoft.com/office/2006/metadata/properties/metaAttributes" ct:_="" ma:_="" ma:contentTypeName="Document" ma:contentTypeID="0x010100AFDA51084187F242B05EFA296C5963FF" ma:contentTypeVersion="13" ma:contentTypeDescription="Create a new document." ma:contentTypeScope="" ma:versionID="609488d99992415f50d0365f22c04b6d">
   <xsd:schema xmlns:xsd="http://www.w3.org/2001/XMLSchema" xmlns:xs="http://www.w3.org/2001/XMLSchema" xmlns:p="http://schemas.microsoft.com/office/2006/metadata/properties" xmlns:ns3="3ea71f81-dc8a-4f4b-b0dd-c828e930e924" xmlns:ns4="ebaaa855-c152-4878-bba8-01f57501fb8a" targetNamespace="http://schemas.microsoft.com/office/2006/metadata/properties" ma:root="true" ma:fieldsID="dfaa9f60711e7078bfe42246c6c02c74" ns3:_="" ns4:_="">
     <xsd:import namespace="3ea71f81-dc8a-4f4b-b0dd-c828e930e924"/>
@@ -2738,7 +3083,7 @@
 </ct:contentTypeSchema>
 </file>
 
-<file path=customXml/item2.xml><?xml version="1.0" encoding="utf-8"?>
+<file path=customXml/item3.xml><?xml version="1.0" encoding="utf-8"?>
 <?mso-contentType ?>
 <FormTemplates xmlns="http://schemas.microsoft.com/sharepoint/v3/contenttype/forms">
   <Display>DocumentLibraryForm</Display>
@@ -2747,13 +3092,24 @@
 </FormTemplates>
 </file>
 
-<file path=customXml/item3.xml><?xml version="1.0" encoding="utf-8"?>
-<p:properties xmlns:p="http://schemas.microsoft.com/office/2006/metadata/properties" xmlns:xsi="http://www.w3.org/2001/XMLSchema-instance" xmlns:pc="http://schemas.microsoft.com/office/infopath/2007/PartnerControls">
-  <documentManagement/>
-</p:properties>
+<file path=customXml/itemProps1.xml><?xml version="1.0" encoding="utf-8"?>
+<ds:datastoreItem xmlns:ds="http://schemas.openxmlformats.org/officeDocument/2006/customXml" ds:itemID="{7F4ACB1D-9033-490F-A7B0-78F4E2015D0C}">
+  <ds:schemaRefs>
+    <ds:schemaRef ds:uri="http://schemas.openxmlformats.org/package/2006/metadata/core-properties"/>
+    <ds:schemaRef ds:uri="http://purl.org/dc/terms/"/>
+    <ds:schemaRef ds:uri="http://schemas.microsoft.com/office/infopath/2007/PartnerControls"/>
+    <ds:schemaRef ds:uri="ebaaa855-c152-4878-bba8-01f57501fb8a"/>
+    <ds:schemaRef ds:uri="http://schemas.microsoft.com/office/2006/documentManagement/types"/>
+    <ds:schemaRef ds:uri="http://schemas.microsoft.com/office/2006/metadata/properties"/>
+    <ds:schemaRef ds:uri="http://purl.org/dc/elements/1.1/"/>
+    <ds:schemaRef ds:uri="3ea71f81-dc8a-4f4b-b0dd-c828e930e924"/>
+    <ds:schemaRef ds:uri="http://www.w3.org/XML/1998/namespace"/>
+    <ds:schemaRef ds:uri="http://purl.org/dc/dcmitype/"/>
+  </ds:schemaRefs>
+</ds:datastoreItem>
 </file>
 
-<file path=customXml/itemProps1.xml><?xml version="1.0" encoding="utf-8"?>
+<file path=customXml/itemProps2.xml><?xml version="1.0" encoding="utf-8"?>
 <ds:datastoreItem xmlns:ds="http://schemas.openxmlformats.org/officeDocument/2006/customXml" ds:itemID="{6FAF3464-7149-46B3-ACB9-9D8EC95E0257}">
   <ds:schemaRefs>
     <ds:schemaRef ds:uri="http://schemas.microsoft.com/office/2006/metadata/contentType"/>
@@ -2772,27 +3128,10 @@
 </ds:datastoreItem>
 </file>
 
-<file path=customXml/itemProps2.xml><?xml version="1.0" encoding="utf-8"?>
+<file path=customXml/itemProps3.xml><?xml version="1.0" encoding="utf-8"?>
 <ds:datastoreItem xmlns:ds="http://schemas.openxmlformats.org/officeDocument/2006/customXml" ds:itemID="{44F72322-6A79-4CE4-A036-F208E0362082}">
   <ds:schemaRefs>
     <ds:schemaRef ds:uri="http://schemas.microsoft.com/sharepoint/v3/contenttype/forms"/>
   </ds:schemaRefs>
 </ds:datastoreItem>
-</file>
-
-<file path=customXml/itemProps3.xml><?xml version="1.0" encoding="utf-8"?>
-<ds:datastoreItem xmlns:ds="http://schemas.openxmlformats.org/officeDocument/2006/customXml" ds:itemID="{7F4ACB1D-9033-490F-A7B0-78F4E2015D0C}">
-  <ds:schemaRefs>
-    <ds:schemaRef ds:uri="http://schemas.openxmlformats.org/package/2006/metadata/core-properties"/>
-    <ds:schemaRef ds:uri="http://purl.org/dc/terms/"/>
-    <ds:schemaRef ds:uri="http://schemas.microsoft.com/office/infopath/2007/PartnerControls"/>
-    <ds:schemaRef ds:uri="ebaaa855-c152-4878-bba8-01f57501fb8a"/>
-    <ds:schemaRef ds:uri="http://schemas.microsoft.com/office/2006/documentManagement/types"/>
-    <ds:schemaRef ds:uri="http://schemas.microsoft.com/office/2006/metadata/properties"/>
-    <ds:schemaRef ds:uri="http://purl.org/dc/elements/1.1/"/>
-    <ds:schemaRef ds:uri="3ea71f81-dc8a-4f4b-b0dd-c828e930e924"/>
-    <ds:schemaRef ds:uri="http://www.w3.org/XML/1998/namespace"/>
-    <ds:schemaRef ds:uri="http://purl.org/dc/dcmitype/"/>
-  </ds:schemaRefs>
-</ds:datastoreItem>
 </file>
</xml_diff>